<commit_message>
render site after materials update
</commit_message>
<xml_diff>
--- a/docs/notes/03-day2-handout.docx
+++ b/docs/notes/03-day2-handout.docx
@@ -1860,7 +1860,19 @@
         <w:pStyle w:val="FirstParagraph"/>
       </w:pPr>
       <w:r>
-        <w:t xml:space="preserve">Remember, you got warnings in PA3 when converting some columns to numeric? If you look at the original data, you can see this is because missing values were indicated with the string</w:t>
+        <w:t xml:space="preserve">Remember, you got warnings in PA3 when converting some columns to numeric? If</w:t>
+      </w:r>
+      <w:r>
+        <w:t xml:space="preserve"> </w:t>
+      </w:r>
+      <w:r>
+        <w:t xml:space="preserve">you look at the original data, you can see this is because missing values were</w:t>
+      </w:r>
+      <w:r>
+        <w:t xml:space="preserve"> </w:t>
+      </w:r>
+      <w:r>
+        <w:t xml:space="preserve">indicated with the string</w:t>
       </w:r>
       <w:r>
         <w:t xml:space="preserve"> </w:t>
@@ -1880,7 +1892,13 @@
         <w:pStyle w:val="BodyText"/>
       </w:pPr>
       <w:r>
-        <w:t xml:space="preserve">We could drop these rows before converting the columns to numeric if desired, using</w:t>
+        <w:t xml:space="preserve">We could drop these rows before converting the columns to numeric if desired,</w:t>
+      </w:r>
+      <w:r>
+        <w:t xml:space="preserve"> </w:t>
+      </w:r>
+      <w:r>
+        <w:t xml:space="preserve">using</w:t>
       </w:r>
       <w:r>
         <w:t xml:space="preserve"> </w:t>

</xml_diff>

<commit_message>
finalize handouts for day 2
</commit_message>
<xml_diff>
--- a/docs/notes/03-day2-handout.docx
+++ b/docs/notes/03-day2-handout.docx
@@ -7,16 +7,51 @@
         <w:pStyle w:val="Title"/>
       </w:pPr>
       <w:r>
-        <w:t xml:space="preserve">Week 3 Day 2: Lab 3 Warm-up</w:t>
-      </w:r>
-    </w:p>
-    <w:bookmarkStart w:id="20" w:name="peer-code-feedback"/>
+        <w:t xml:space="preserve">Week 3 Day 2:</w:t>
+      </w:r>
+      <w:r>
+        <w:t xml:space="preserve"> </w:t>
+      </w:r>
+      <w:r>
+        <w:rPr>
+          <w:rStyle w:val="VerbatimChar"/>
+        </w:rPr>
+        <w:t xml:space="preserve">dplyr</w:t>
+      </w:r>
+      <w:r>
+        <w:t xml:space="preserve"> </w:t>
+      </w:r>
+      <w:r>
+        <w:t xml:space="preserve">Extensions</w:t>
+      </w:r>
+    </w:p>
+    <w:bookmarkStart w:id="22" w:name="practice-activity-review"/>
     <w:p>
       <w:pPr>
         <w:pStyle w:val="Heading1"/>
       </w:pPr>
       <w:r>
-        <w:t xml:space="preserve">Peer Code Feedback</w:t>
+        <w:t xml:space="preserve">Practice Activity Review</w:t>
+      </w:r>
+    </w:p>
+    <w:bookmarkStart w:id="20" w:name="filter"/>
+    <w:p>
+      <w:pPr>
+        <w:pStyle w:val="Heading2"/>
+      </w:pPr>
+      <w:r>
+        <w:rPr>
+          <w:rStyle w:val="VerbatimChar"/>
+        </w:rPr>
+        <w:t xml:space="preserve">filter()</w:t>
+      </w:r>
+    </w:p>
+    <w:p>
+      <w:pPr>
+        <w:pStyle w:val="FirstParagraph"/>
+      </w:pPr>
+      <w:r>
+        <w:t xml:space="preserve">Do you want to filter a set of values of a variable?</w:t>
       </w:r>
     </w:p>
     <w:p>
@@ -25,9 +60,60 @@
       </w:pPr>
       <w:r>
         <w:rPr>
+          <w:rStyle w:val="NormalTok"/>
+        </w:rPr>
+        <w:t xml:space="preserve">colleges_clean </w:t>
+      </w:r>
+      <w:r>
+        <w:rPr>
+          <w:rStyle w:val="SpecialCharTok"/>
+        </w:rPr>
+        <w:t xml:space="preserve">|&gt;</w:t>
+      </w:r>
+      <w:r>
+        <w:rPr>
+          <w:rStyle w:val="NormalTok"/>
+        </w:rPr>
+        <w:t xml:space="preserve"> </w:t>
+      </w:r>
+      <w:r>
+        <w:br/>
+      </w:r>
+      <w:r>
+        <w:rPr>
+          <w:rStyle w:val="NormalTok"/>
+        </w:rPr>
+        <w:t xml:space="preserve">  </w:t>
+      </w:r>
+      <w:r>
+        <w:rPr>
           <w:rStyle w:val="FunctionTok"/>
         </w:rPr>
-        <w:t xml:space="preserve">ggplot</w:t>
+        <w:t xml:space="preserve">filter</w:t>
+      </w:r>
+      <w:r>
+        <w:rPr>
+          <w:rStyle w:val="NormalTok"/>
+        </w:rPr>
+        <w:t xml:space="preserve">(STABBR </w:t>
+      </w:r>
+      <w:r>
+        <w:rPr>
+          <w:rStyle w:val="SpecialCharTok"/>
+        </w:rPr>
+        <w:t xml:space="preserve">%in%</w:t>
+      </w:r>
+      <w:r>
+        <w:rPr>
+          <w:rStyle w:val="NormalTok"/>
+        </w:rPr>
+        <w:t xml:space="preserve"> </w:t>
+      </w:r>
+      <w:r>
+        <w:rPr>
+          <w:rStyle w:val="FunctionTok"/>
+        </w:rPr>
+        <w:t xml:space="preserve">c</w:t>
       </w:r>
       <w:r>
         <w:rPr>
@@ -37,330 +123,63 @@
       </w:r>
       <w:r>
         <w:rPr>
-          <w:rStyle w:val="AttributeTok"/>
-        </w:rPr>
-        <w:t xml:space="preserve">data =</w:t>
-      </w:r>
-      <w:r>
-        <w:rPr>
-          <w:rStyle w:val="NormalTok"/>
-        </w:rPr>
-        <w:t xml:space="preserve"> surveys, </w:t>
-      </w:r>
-      <w:r>
-        <w:rPr>
-          <w:rStyle w:val="AttributeTok"/>
-        </w:rPr>
-        <w:t xml:space="preserve">mapping =</w:t>
-      </w:r>
-      <w:r>
-        <w:rPr>
-          <w:rStyle w:val="NormalTok"/>
-        </w:rPr>
-        <w:t xml:space="preserve"> </w:t>
-      </w:r>
-      <w:r>
-        <w:rPr>
-          <w:rStyle w:val="FunctionTok"/>
-        </w:rPr>
-        <w:t xml:space="preserve">aes</w:t>
-      </w:r>
-      <w:r>
-        <w:rPr>
-          <w:rStyle w:val="NormalTok"/>
-        </w:rPr>
-        <w:t xml:space="preserve">(</w:t>
-      </w:r>
-      <w:r>
-        <w:rPr>
-          <w:rStyle w:val="AttributeTok"/>
-        </w:rPr>
-        <w:t xml:space="preserve">x=</w:t>
-      </w:r>
-      <w:r>
-        <w:rPr>
-          <w:rStyle w:val="NormalTok"/>
-        </w:rPr>
-        <w:t xml:space="preserve">hindfoot_length,</w:t>
-      </w:r>
-      <w:r>
-        <w:rPr>
-          <w:rStyle w:val="AttributeTok"/>
-        </w:rPr>
-        <w:t xml:space="preserve">y=</w:t>
-      </w:r>
-      <w:r>
-        <w:rPr>
-          <w:rStyle w:val="NormalTok"/>
-        </w:rPr>
-        <w:t xml:space="preserve"> weight)) </w:t>
-      </w:r>
-      <w:r>
-        <w:rPr>
-          <w:rStyle w:val="SpecialCharTok"/>
-        </w:rPr>
-        <w:t xml:space="preserve">+</w:t>
-      </w:r>
-      <w:r>
-        <w:rPr>
-          <w:rStyle w:val="NormalTok"/>
-        </w:rPr>
-        <w:t xml:space="preserve">  </w:t>
-      </w:r>
-      <w:r>
-        <w:br/>
-      </w:r>
-      <w:r>
-        <w:rPr>
-          <w:rStyle w:val="NormalTok"/>
-        </w:rPr>
-        <w:t xml:space="preserve">  </w:t>
-      </w:r>
-      <w:r>
-        <w:rPr>
-          <w:rStyle w:val="FunctionTok"/>
-        </w:rPr>
-        <w:t xml:space="preserve">geom_jitter</w:t>
-      </w:r>
-      <w:r>
-        <w:rPr>
-          <w:rStyle w:val="NormalTok"/>
-        </w:rPr>
-        <w:t xml:space="preserve">(</w:t>
-      </w:r>
-      <w:r>
-        <w:rPr>
-          <w:rStyle w:val="AttributeTok"/>
-        </w:rPr>
-        <w:t xml:space="preserve">alpha=</w:t>
-      </w:r>
-      <w:r>
-        <w:rPr>
-          <w:rStyle w:val="NormalTok"/>
-        </w:rPr>
-        <w:t xml:space="preserve">.</w:t>
-      </w:r>
-      <w:r>
-        <w:rPr>
-          <w:rStyle w:val="DecValTok"/>
-        </w:rPr>
-        <w:t xml:space="preserve">2</w:t>
-      </w:r>
-      <w:r>
-        <w:rPr>
-          <w:rStyle w:val="NormalTok"/>
-        </w:rPr>
-        <w:t xml:space="preserve">,</w:t>
-      </w:r>
-      <w:r>
-        <w:rPr>
-          <w:rStyle w:val="AttributeTok"/>
-        </w:rPr>
-        <w:t xml:space="preserve">color=</w:t>
-      </w:r>
-      <w:r>
-        <w:rPr>
           <w:rStyle w:val="StringTok"/>
         </w:rPr>
-        <w:t xml:space="preserve">'tomato'</w:t>
-      </w:r>
-      <w:r>
-        <w:rPr>
-          <w:rStyle w:val="NormalTok"/>
-        </w:rPr>
-        <w:t xml:space="preserve">)</w:t>
-      </w:r>
-      <w:r>
-        <w:rPr>
-          <w:rStyle w:val="SpecialCharTok"/>
-        </w:rPr>
-        <w:t xml:space="preserve">+</w:t>
-      </w:r>
-      <w:r>
-        <w:rPr>
-          <w:rStyle w:val="NormalTok"/>
-        </w:rPr>
-        <w:t xml:space="preserve"> </w:t>
-      </w:r>
-      <w:r>
-        <w:rPr>
-          <w:rStyle w:val="FunctionTok"/>
-        </w:rPr>
-        <w:t xml:space="preserve">facet_wrap</w:t>
-      </w:r>
-      <w:r>
-        <w:rPr>
-          <w:rStyle w:val="NormalTok"/>
-        </w:rPr>
-        <w:t xml:space="preserve">(</w:t>
-      </w:r>
-      <w:r>
-        <w:rPr>
-          <w:rStyle w:val="SpecialCharTok"/>
-        </w:rPr>
-        <w:t xml:space="preserve">~</w:t>
-      </w:r>
-      <w:r>
-        <w:rPr>
-          <w:rStyle w:val="NormalTok"/>
-        </w:rPr>
-        <w:t xml:space="preserve">species)</w:t>
-      </w:r>
-      <w:r>
-        <w:rPr>
-          <w:rStyle w:val="SpecialCharTok"/>
-        </w:rPr>
-        <w:t xml:space="preserve">+</w:t>
-      </w:r>
-      <w:r>
-        <w:rPr>
-          <w:rStyle w:val="FunctionTok"/>
-        </w:rPr>
-        <w:t xml:space="preserve">geom_boxplot</w:t>
-      </w:r>
-      <w:r>
-        <w:rPr>
-          <w:rStyle w:val="NormalTok"/>
-        </w:rPr>
-        <w:t xml:space="preserve">(</w:t>
-      </w:r>
-      <w:r>
-        <w:rPr>
-          <w:rStyle w:val="AttributeTok"/>
-        </w:rPr>
-        <w:t xml:space="preserve">outlier.shape =</w:t>
-      </w:r>
-      <w:r>
-        <w:rPr>
-          <w:rStyle w:val="NormalTok"/>
-        </w:rPr>
-        <w:t xml:space="preserve"> </w:t>
-      </w:r>
-      <w:r>
-        <w:rPr>
-          <w:rStyle w:val="ConstantTok"/>
-        </w:rPr>
-        <w:t xml:space="preserve">NA</w:t>
-      </w:r>
-      <w:r>
-        <w:rPr>
-          <w:rStyle w:val="NormalTok"/>
-        </w:rPr>
-        <w:t xml:space="preserve">)</w:t>
-      </w:r>
-      <w:r>
-        <w:rPr>
-          <w:rStyle w:val="SpecialCharTok"/>
-        </w:rPr>
-        <w:t xml:space="preserve">+</w:t>
-      </w:r>
-      <w:r>
-        <w:rPr>
-          <w:rStyle w:val="FunctionTok"/>
-        </w:rPr>
-        <w:t xml:space="preserve">labs</w:t>
-      </w:r>
-      <w:r>
-        <w:rPr>
-          <w:rStyle w:val="NormalTok"/>
-        </w:rPr>
-        <w:t xml:space="preserve">(</w:t>
-      </w:r>
-      <w:r>
-        <w:br/>
-      </w:r>
-      <w:r>
-        <w:rPr>
-          <w:rStyle w:val="NormalTok"/>
-        </w:rPr>
-        <w:t xml:space="preserve">    </w:t>
-      </w:r>
-      <w:r>
-        <w:rPr>
-          <w:rStyle w:val="AttributeTok"/>
-        </w:rPr>
-        <w:t xml:space="preserve">title =</w:t>
+        <w:t xml:space="preserve">"CO"</w:t>
+      </w:r>
+      <w:r>
+        <w:rPr>
+          <w:rStyle w:val="NormalTok"/>
+        </w:rPr>
+        <w:t xml:space="preserve">, </w:t>
       </w:r>
       <w:r>
         <w:rPr>
           <w:rStyle w:val="StringTok"/>
         </w:rPr>
-        <w:t xml:space="preserve">'Weight to hindfoot comparison'</w:t>
-      </w:r>
-      <w:r>
-        <w:br/>
-      </w:r>
-      <w:r>
-        <w:rPr>
-          <w:rStyle w:val="NormalTok"/>
-        </w:rPr>
-        <w:t xml:space="preserve">  )</w:t>
-      </w:r>
-      <w:r>
-        <w:rPr>
-          <w:rStyle w:val="SpecialCharTok"/>
-        </w:rPr>
-        <w:t xml:space="preserve">+</w:t>
-      </w:r>
-      <w:r>
-        <w:rPr>
-          <w:rStyle w:val="NormalTok"/>
-        </w:rPr>
-        <w:t xml:space="preserve"> </w:t>
-      </w:r>
-      <w:r>
-        <w:rPr>
-          <w:rStyle w:val="FunctionTok"/>
-        </w:rPr>
-        <w:t xml:space="preserve">xlab</w:t>
-      </w:r>
-      <w:r>
-        <w:rPr>
-          <w:rStyle w:val="NormalTok"/>
-        </w:rPr>
-        <w:t xml:space="preserve">(</w:t>
+        <w:t xml:space="preserve">"MT"</w:t>
+      </w:r>
+      <w:r>
+        <w:rPr>
+          <w:rStyle w:val="NormalTok"/>
+        </w:rPr>
+        <w:t xml:space="preserve">, </w:t>
       </w:r>
       <w:r>
         <w:rPr>
           <w:rStyle w:val="StringTok"/>
         </w:rPr>
-        <w:t xml:space="preserve">'length (mm)'</w:t>
-      </w:r>
-      <w:r>
-        <w:rPr>
-          <w:rStyle w:val="NormalTok"/>
-        </w:rPr>
-        <w:t xml:space="preserve">)</w:t>
-      </w:r>
-      <w:r>
-        <w:rPr>
-          <w:rStyle w:val="SpecialCharTok"/>
-        </w:rPr>
-        <w:t xml:space="preserve">+</w:t>
-      </w:r>
-      <w:r>
-        <w:rPr>
-          <w:rStyle w:val="FunctionTok"/>
-        </w:rPr>
-        <w:t xml:space="preserve">ylab</w:t>
-      </w:r>
-      <w:r>
-        <w:rPr>
-          <w:rStyle w:val="NormalTok"/>
-        </w:rPr>
-        <w:t xml:space="preserve">(</w:t>
+        <w:t xml:space="preserve">"ID"</w:t>
+      </w:r>
+      <w:r>
+        <w:rPr>
+          <w:rStyle w:val="NormalTok"/>
+        </w:rPr>
+        <w:t xml:space="preserve">, </w:t>
       </w:r>
       <w:r>
         <w:rPr>
           <w:rStyle w:val="StringTok"/>
         </w:rPr>
-        <w:t xml:space="preserve">'Weight(g)'</w:t>
-      </w:r>
-      <w:r>
-        <w:rPr>
-          <w:rStyle w:val="NormalTok"/>
-        </w:rPr>
-        <w:t xml:space="preserve">)</w:t>
+        <w:t xml:space="preserve">"UT"</w:t>
+      </w:r>
+      <w:r>
+        <w:rPr>
+          <w:rStyle w:val="NormalTok"/>
+        </w:rPr>
+        <w:t xml:space="preserve">, </w:t>
+      </w:r>
+      <w:r>
+        <w:rPr>
+          <w:rStyle w:val="StringTok"/>
+        </w:rPr>
+        <w:t xml:space="preserve">"WY"</w:t>
+      </w:r>
+      <w:r>
+        <w:rPr>
+          <w:rStyle w:val="NormalTok"/>
+        </w:rPr>
+        <w:t xml:space="preserve">))</w:t>
       </w:r>
     </w:p>
     <w:p>
@@ -372,11 +191,623 @@
         </w:numPr>
       </w:pPr>
       <w:r>
+        <w:t xml:space="preserve">How would you negate the above filter? Meaning how would you</w:t>
+      </w:r>
+      <w:r>
+        <w:t xml:space="preserve"> </w:t>
+      </w:r>
+      <w:r>
+        <w:rPr>
+          <w:b/>
+          <w:bCs/>
+        </w:rPr>
+        <w:t xml:space="preserve">remove</w:t>
+      </w:r>
+      <w:r>
+        <w:t xml:space="preserve"> </w:t>
+      </w:r>
+      <w:r>
+        <w:t xml:space="preserve">colleges in CO, MT, ID, UT, and WY from the dataset?</w:t>
+      </w:r>
+    </w:p>
+    <w:bookmarkEnd w:id="20"/>
+    <w:bookmarkStart w:id="21" w:name="select"/>
+    <w:p>
+      <w:pPr>
+        <w:pStyle w:val="Heading2"/>
+      </w:pPr>
+      <w:r>
+        <w:rPr>
+          <w:rStyle w:val="VerbatimChar"/>
+        </w:rPr>
+        <w:t xml:space="preserve">select()</w:t>
+      </w:r>
+    </w:p>
+    <w:p>
+      <w:pPr>
+        <w:pStyle w:val="FirstParagraph"/>
+      </w:pPr>
+      <w:r>
+        <w:t xml:space="preserve">Do you want to select a range of columns?</w:t>
+      </w:r>
+    </w:p>
+    <w:p>
+      <w:pPr>
+        <w:pStyle w:val="SourceCode"/>
+      </w:pPr>
+      <w:r>
+        <w:rPr>
+          <w:rStyle w:val="NormalTok"/>
+        </w:rPr>
+        <w:t xml:space="preserve">colleges </w:t>
+      </w:r>
+      <w:r>
+        <w:rPr>
+          <w:rStyle w:val="SpecialCharTok"/>
+        </w:rPr>
+        <w:t xml:space="preserve">|&gt;</w:t>
+      </w:r>
+      <w:r>
+        <w:rPr>
+          <w:rStyle w:val="NormalTok"/>
+        </w:rPr>
+        <w:t xml:space="preserve"> </w:t>
+      </w:r>
+      <w:r>
+        <w:br/>
+      </w:r>
+      <w:r>
+        <w:rPr>
+          <w:rStyle w:val="NormalTok"/>
+        </w:rPr>
+        <w:t xml:space="preserve">  </w:t>
+      </w:r>
+      <w:r>
+        <w:rPr>
+          <w:rStyle w:val="FunctionTok"/>
+        </w:rPr>
+        <w:t xml:space="preserve">select</w:t>
+      </w:r>
+      <w:r>
+        <w:rPr>
+          <w:rStyle w:val="NormalTok"/>
+        </w:rPr>
+        <w:t xml:space="preserve">(ADM_RATE</w:t>
+      </w:r>
+      <w:r>
+        <w:rPr>
+          <w:rStyle w:val="SpecialCharTok"/>
+        </w:rPr>
+        <w:t xml:space="preserve">:</w:t>
+      </w:r>
+      <w:r>
+        <w:rPr>
+          <w:rStyle w:val="NormalTok"/>
+        </w:rPr>
+        <w:t xml:space="preserve">UGDS)</w:t>
+      </w:r>
+    </w:p>
+    <w:p>
+      <w:pPr>
+        <w:pStyle w:val="FirstParagraph"/>
+      </w:pPr>
+      <w:r>
+        <w:t xml:space="preserve">Do you want to select columns that share a common word or symbol?</w:t>
+      </w:r>
+    </w:p>
+    <w:p>
+      <w:pPr>
+        <w:pStyle w:val="SourceCode"/>
+      </w:pPr>
+      <w:r>
+        <w:rPr>
+          <w:rStyle w:val="NormalTok"/>
+        </w:rPr>
+        <w:t xml:space="preserve">cereal </w:t>
+      </w:r>
+      <w:r>
+        <w:rPr>
+          <w:rStyle w:val="SpecialCharTok"/>
+        </w:rPr>
+        <w:t xml:space="preserve">|&gt;</w:t>
+      </w:r>
+      <w:r>
+        <w:rPr>
+          <w:rStyle w:val="NormalTok"/>
+        </w:rPr>
+        <w:t xml:space="preserve"> </w:t>
+      </w:r>
+      <w:r>
+        <w:br/>
+      </w:r>
+      <w:r>
+        <w:rPr>
+          <w:rStyle w:val="NormalTok"/>
+        </w:rPr>
+        <w:t xml:space="preserve">  </w:t>
+      </w:r>
+      <w:r>
+        <w:rPr>
+          <w:rStyle w:val="FunctionTok"/>
+        </w:rPr>
+        <w:t xml:space="preserve">select</w:t>
+      </w:r>
+      <w:r>
+        <w:rPr>
+          <w:rStyle w:val="NormalTok"/>
+        </w:rPr>
+        <w:t xml:space="preserve">(name, </w:t>
+      </w:r>
+      <w:r>
+        <w:rPr>
+          <w:rStyle w:val="FunctionTok"/>
+        </w:rPr>
+        <w:t xml:space="preserve">starts_with</w:t>
+      </w:r>
+      <w:r>
+        <w:rPr>
+          <w:rStyle w:val="NormalTok"/>
+        </w:rPr>
+        <w:t xml:space="preserve">(</w:t>
+      </w:r>
+      <w:r>
+        <w:rPr>
+          <w:rStyle w:val="StringTok"/>
+        </w:rPr>
+        <w:t xml:space="preserve">"TUITION"</w:t>
+      </w:r>
+      <w:r>
+        <w:rPr>
+          <w:rStyle w:val="NormalTok"/>
+        </w:rPr>
+        <w:t xml:space="preserve">))</w:t>
+      </w:r>
+    </w:p>
+    <w:p>
+      <w:pPr>
+        <w:pStyle w:val="FirstParagraph"/>
+      </w:pPr>
+      <w:r>
+        <w:t xml:space="preserve">Do you want to select columns that share a common data type?</w:t>
+      </w:r>
+    </w:p>
+    <w:p>
+      <w:pPr>
+        <w:pStyle w:val="SourceCode"/>
+      </w:pPr>
+      <w:r>
+        <w:rPr>
+          <w:rStyle w:val="NormalTok"/>
+        </w:rPr>
+        <w:t xml:space="preserve">colleges_clean </w:t>
+      </w:r>
+      <w:r>
+        <w:rPr>
+          <w:rStyle w:val="SpecialCharTok"/>
+        </w:rPr>
+        <w:t xml:space="preserve">|&gt;</w:t>
+      </w:r>
+      <w:r>
+        <w:rPr>
+          <w:rStyle w:val="NormalTok"/>
+        </w:rPr>
+        <w:t xml:space="preserve"> </w:t>
+      </w:r>
+      <w:r>
+        <w:br/>
+      </w:r>
+      <w:r>
+        <w:rPr>
+          <w:rStyle w:val="NormalTok"/>
+        </w:rPr>
+        <w:t xml:space="preserve">  </w:t>
+      </w:r>
+      <w:r>
+        <w:rPr>
+          <w:rStyle w:val="FunctionTok"/>
+        </w:rPr>
+        <w:t xml:space="preserve">select</w:t>
+      </w:r>
+      <w:r>
+        <w:rPr>
+          <w:rStyle w:val="NormalTok"/>
+        </w:rPr>
+        <w:t xml:space="preserve">(INSTNM, </w:t>
+      </w:r>
+      <w:r>
+        <w:rPr>
+          <w:rStyle w:val="FunctionTok"/>
+        </w:rPr>
+        <w:t xml:space="preserve">where</w:t>
+      </w:r>
+      <w:r>
+        <w:rPr>
+          <w:rStyle w:val="NormalTok"/>
+        </w:rPr>
+        <w:t xml:space="preserve">(is.numeric))</w:t>
+      </w:r>
+    </w:p>
+    <w:p>
+      <w:pPr>
+        <w:pStyle w:val="Compact"/>
+        <w:numPr>
+          <w:ilvl w:val="0"/>
+          <w:numId w:val="1002"/>
+        </w:numPr>
+      </w:pPr>
+      <w:r>
+        <w:t xml:space="preserve">What types of columns will this select?</w:t>
+      </w:r>
+    </w:p>
+    <w:bookmarkEnd w:id="21"/>
+    <w:bookmarkEnd w:id="22"/>
+    <w:bookmarkStart w:id="23" w:name="peer-code-feedback"/>
+    <w:p>
+      <w:pPr>
+        <w:pStyle w:val="Heading1"/>
+      </w:pPr>
+      <w:r>
+        <w:t xml:space="preserve">Peer Code Feedback</w:t>
+      </w:r>
+    </w:p>
+    <w:p>
+      <w:pPr>
+        <w:pStyle w:val="SourceCode"/>
+      </w:pPr>
+      <w:r>
+        <w:rPr>
+          <w:rStyle w:val="FunctionTok"/>
+        </w:rPr>
+        <w:t xml:space="preserve">ggplot</w:t>
+      </w:r>
+      <w:r>
+        <w:rPr>
+          <w:rStyle w:val="NormalTok"/>
+        </w:rPr>
+        <w:t xml:space="preserve">(</w:t>
+      </w:r>
+      <w:r>
+        <w:rPr>
+          <w:rStyle w:val="AttributeTok"/>
+        </w:rPr>
+        <w:t xml:space="preserve">data =</w:t>
+      </w:r>
+      <w:r>
+        <w:rPr>
+          <w:rStyle w:val="NormalTok"/>
+        </w:rPr>
+        <w:t xml:space="preserve"> surveys, </w:t>
+      </w:r>
+      <w:r>
+        <w:rPr>
+          <w:rStyle w:val="AttributeTok"/>
+        </w:rPr>
+        <w:t xml:space="preserve">mapping =</w:t>
+      </w:r>
+      <w:r>
+        <w:rPr>
+          <w:rStyle w:val="NormalTok"/>
+        </w:rPr>
+        <w:t xml:space="preserve"> </w:t>
+      </w:r>
+      <w:r>
+        <w:rPr>
+          <w:rStyle w:val="FunctionTok"/>
+        </w:rPr>
+        <w:t xml:space="preserve">aes</w:t>
+      </w:r>
+      <w:r>
+        <w:rPr>
+          <w:rStyle w:val="NormalTok"/>
+        </w:rPr>
+        <w:t xml:space="preserve">(</w:t>
+      </w:r>
+      <w:r>
+        <w:rPr>
+          <w:rStyle w:val="AttributeTok"/>
+        </w:rPr>
+        <w:t xml:space="preserve">x=</w:t>
+      </w:r>
+      <w:r>
+        <w:rPr>
+          <w:rStyle w:val="NormalTok"/>
+        </w:rPr>
+        <w:t xml:space="preserve">hindfoot_length,</w:t>
+      </w:r>
+      <w:r>
+        <w:rPr>
+          <w:rStyle w:val="AttributeTok"/>
+        </w:rPr>
+        <w:t xml:space="preserve">y=</w:t>
+      </w:r>
+      <w:r>
+        <w:rPr>
+          <w:rStyle w:val="NormalTok"/>
+        </w:rPr>
+        <w:t xml:space="preserve"> weight)) </w:t>
+      </w:r>
+      <w:r>
+        <w:rPr>
+          <w:rStyle w:val="SpecialCharTok"/>
+        </w:rPr>
+        <w:t xml:space="preserve">+</w:t>
+      </w:r>
+      <w:r>
+        <w:rPr>
+          <w:rStyle w:val="NormalTok"/>
+        </w:rPr>
+        <w:t xml:space="preserve">  </w:t>
+      </w:r>
+      <w:r>
+        <w:br/>
+      </w:r>
+      <w:r>
+        <w:rPr>
+          <w:rStyle w:val="NormalTok"/>
+        </w:rPr>
+        <w:t xml:space="preserve">  </w:t>
+      </w:r>
+      <w:r>
+        <w:rPr>
+          <w:rStyle w:val="FunctionTok"/>
+        </w:rPr>
+        <w:t xml:space="preserve">geom_jitter</w:t>
+      </w:r>
+      <w:r>
+        <w:rPr>
+          <w:rStyle w:val="NormalTok"/>
+        </w:rPr>
+        <w:t xml:space="preserve">(</w:t>
+      </w:r>
+      <w:r>
+        <w:rPr>
+          <w:rStyle w:val="AttributeTok"/>
+        </w:rPr>
+        <w:t xml:space="preserve">alpha=</w:t>
+      </w:r>
+      <w:r>
+        <w:rPr>
+          <w:rStyle w:val="NormalTok"/>
+        </w:rPr>
+        <w:t xml:space="preserve">.</w:t>
+      </w:r>
+      <w:r>
+        <w:rPr>
+          <w:rStyle w:val="DecValTok"/>
+        </w:rPr>
+        <w:t xml:space="preserve">2</w:t>
+      </w:r>
+      <w:r>
+        <w:rPr>
+          <w:rStyle w:val="NormalTok"/>
+        </w:rPr>
+        <w:t xml:space="preserve">,</w:t>
+      </w:r>
+      <w:r>
+        <w:rPr>
+          <w:rStyle w:val="AttributeTok"/>
+        </w:rPr>
+        <w:t xml:space="preserve">color=</w:t>
+      </w:r>
+      <w:r>
+        <w:rPr>
+          <w:rStyle w:val="StringTok"/>
+        </w:rPr>
+        <w:t xml:space="preserve">'tomato'</w:t>
+      </w:r>
+      <w:r>
+        <w:rPr>
+          <w:rStyle w:val="NormalTok"/>
+        </w:rPr>
+        <w:t xml:space="preserve">)</w:t>
+      </w:r>
+      <w:r>
+        <w:rPr>
+          <w:rStyle w:val="SpecialCharTok"/>
+        </w:rPr>
+        <w:t xml:space="preserve">+</w:t>
+      </w:r>
+      <w:r>
+        <w:rPr>
+          <w:rStyle w:val="NormalTok"/>
+        </w:rPr>
+        <w:t xml:space="preserve"> </w:t>
+      </w:r>
+      <w:r>
+        <w:rPr>
+          <w:rStyle w:val="FunctionTok"/>
+        </w:rPr>
+        <w:t xml:space="preserve">facet_wrap</w:t>
+      </w:r>
+      <w:r>
+        <w:rPr>
+          <w:rStyle w:val="NormalTok"/>
+        </w:rPr>
+        <w:t xml:space="preserve">(</w:t>
+      </w:r>
+      <w:r>
+        <w:rPr>
+          <w:rStyle w:val="SpecialCharTok"/>
+        </w:rPr>
+        <w:t xml:space="preserve">~</w:t>
+      </w:r>
+      <w:r>
+        <w:rPr>
+          <w:rStyle w:val="NormalTok"/>
+        </w:rPr>
+        <w:t xml:space="preserve">species)</w:t>
+      </w:r>
+      <w:r>
+        <w:rPr>
+          <w:rStyle w:val="SpecialCharTok"/>
+        </w:rPr>
+        <w:t xml:space="preserve">+</w:t>
+      </w:r>
+      <w:r>
+        <w:rPr>
+          <w:rStyle w:val="FunctionTok"/>
+        </w:rPr>
+        <w:t xml:space="preserve">geom_boxplot</w:t>
+      </w:r>
+      <w:r>
+        <w:rPr>
+          <w:rStyle w:val="NormalTok"/>
+        </w:rPr>
+        <w:t xml:space="preserve">(</w:t>
+      </w:r>
+      <w:r>
+        <w:rPr>
+          <w:rStyle w:val="AttributeTok"/>
+        </w:rPr>
+        <w:t xml:space="preserve">outlier.shape =</w:t>
+      </w:r>
+      <w:r>
+        <w:rPr>
+          <w:rStyle w:val="NormalTok"/>
+        </w:rPr>
+        <w:t xml:space="preserve"> </w:t>
+      </w:r>
+      <w:r>
+        <w:rPr>
+          <w:rStyle w:val="ConstantTok"/>
+        </w:rPr>
+        <w:t xml:space="preserve">NA</w:t>
+      </w:r>
+      <w:r>
+        <w:rPr>
+          <w:rStyle w:val="NormalTok"/>
+        </w:rPr>
+        <w:t xml:space="preserve">)</w:t>
+      </w:r>
+      <w:r>
+        <w:rPr>
+          <w:rStyle w:val="SpecialCharTok"/>
+        </w:rPr>
+        <w:t xml:space="preserve">+</w:t>
+      </w:r>
+      <w:r>
+        <w:rPr>
+          <w:rStyle w:val="FunctionTok"/>
+        </w:rPr>
+        <w:t xml:space="preserve">labs</w:t>
+      </w:r>
+      <w:r>
+        <w:rPr>
+          <w:rStyle w:val="NormalTok"/>
+        </w:rPr>
+        <w:t xml:space="preserve">(</w:t>
+      </w:r>
+      <w:r>
+        <w:br/>
+      </w:r>
+      <w:r>
+        <w:rPr>
+          <w:rStyle w:val="NormalTok"/>
+        </w:rPr>
+        <w:t xml:space="preserve">    </w:t>
+      </w:r>
+      <w:r>
+        <w:rPr>
+          <w:rStyle w:val="AttributeTok"/>
+        </w:rPr>
+        <w:t xml:space="preserve">title =</w:t>
+      </w:r>
+      <w:r>
+        <w:rPr>
+          <w:rStyle w:val="StringTok"/>
+        </w:rPr>
+        <w:t xml:space="preserve">'Weight to hindfoot comparison'</w:t>
+      </w:r>
+      <w:r>
+        <w:br/>
+      </w:r>
+      <w:r>
+        <w:rPr>
+          <w:rStyle w:val="NormalTok"/>
+        </w:rPr>
+        <w:t xml:space="preserve">  )</w:t>
+      </w:r>
+      <w:r>
+        <w:rPr>
+          <w:rStyle w:val="SpecialCharTok"/>
+        </w:rPr>
+        <w:t xml:space="preserve">+</w:t>
+      </w:r>
+      <w:r>
+        <w:rPr>
+          <w:rStyle w:val="NormalTok"/>
+        </w:rPr>
+        <w:t xml:space="preserve"> </w:t>
+      </w:r>
+      <w:r>
+        <w:rPr>
+          <w:rStyle w:val="FunctionTok"/>
+        </w:rPr>
+        <w:t xml:space="preserve">xlab</w:t>
+      </w:r>
+      <w:r>
+        <w:rPr>
+          <w:rStyle w:val="NormalTok"/>
+        </w:rPr>
+        <w:t xml:space="preserve">(</w:t>
+      </w:r>
+      <w:r>
+        <w:rPr>
+          <w:rStyle w:val="StringTok"/>
+        </w:rPr>
+        <w:t xml:space="preserve">'length (mm)'</w:t>
+      </w:r>
+      <w:r>
+        <w:rPr>
+          <w:rStyle w:val="NormalTok"/>
+        </w:rPr>
+        <w:t xml:space="preserve">)</w:t>
+      </w:r>
+      <w:r>
+        <w:rPr>
+          <w:rStyle w:val="SpecialCharTok"/>
+        </w:rPr>
+        <w:t xml:space="preserve">+</w:t>
+      </w:r>
+      <w:r>
+        <w:rPr>
+          <w:rStyle w:val="FunctionTok"/>
+        </w:rPr>
+        <w:t xml:space="preserve">ylab</w:t>
+      </w:r>
+      <w:r>
+        <w:rPr>
+          <w:rStyle w:val="NormalTok"/>
+        </w:rPr>
+        <w:t xml:space="preserve">(</w:t>
+      </w:r>
+      <w:r>
+        <w:rPr>
+          <w:rStyle w:val="StringTok"/>
+        </w:rPr>
+        <w:t xml:space="preserve">'Weight(g)'</w:t>
+      </w:r>
+      <w:r>
+        <w:rPr>
+          <w:rStyle w:val="NormalTok"/>
+        </w:rPr>
+        <w:t xml:space="preserve">)</w:t>
+      </w:r>
+    </w:p>
+    <w:p>
+      <w:pPr>
+        <w:pStyle w:val="Compact"/>
+        <w:numPr>
+          <w:ilvl w:val="0"/>
+          <w:numId w:val="1003"/>
+        </w:numPr>
+      </w:pPr>
+      <w:r>
         <w:t xml:space="preserve">What feedback would you give for this code?</w:t>
       </w:r>
     </w:p>
-    <w:bookmarkEnd w:id="20"/>
-    <w:bookmarkStart w:id="21" w:name="grade-expectations"/>
+    <w:bookmarkEnd w:id="23"/>
+    <w:bookmarkStart w:id="24" w:name="grade-expectations"/>
     <w:p>
       <w:pPr>
         <w:pStyle w:val="Heading1"/>
@@ -596,7 +1027,7 @@
         </w:tc>
       </w:tr>
     </w:tbl>
-    <w:bookmarkEnd w:id="21"/>
+    <w:bookmarkEnd w:id="24"/>
     <w:bookmarkStart w:id="25" w:name="using-the-native-pipe"/>
     <w:p>
       <w:pPr>
@@ -730,413 +1161,17 @@
         <w:t xml:space="preserve">m</w:t>
       </w:r>
     </w:p>
-    <w:bookmarkStart w:id="22" w:name="filter"/>
-    <w:p>
-      <w:pPr>
-        <w:pStyle w:val="Heading2"/>
-      </w:pPr>
-      <w:r>
-        <w:rPr>
-          <w:rStyle w:val="VerbatimChar"/>
-        </w:rPr>
-        <w:t xml:space="preserve">filter()</w:t>
-      </w:r>
-    </w:p>
-    <w:p>
-      <w:pPr>
-        <w:pStyle w:val="FirstParagraph"/>
-      </w:pPr>
-      <w:r>
-        <w:t xml:space="preserve">Do you want to filter a set of values of a variable?</w:t>
-      </w:r>
-    </w:p>
-    <w:p>
-      <w:pPr>
-        <w:pStyle w:val="SourceCode"/>
-      </w:pPr>
-      <w:r>
-        <w:rPr>
-          <w:rStyle w:val="NormalTok"/>
-        </w:rPr>
-        <w:t xml:space="preserve">colleges_clean </w:t>
-      </w:r>
-      <w:r>
-        <w:rPr>
-          <w:rStyle w:val="SpecialCharTok"/>
-        </w:rPr>
-        <w:t xml:space="preserve">|&gt;</w:t>
-      </w:r>
-      <w:r>
-        <w:rPr>
-          <w:rStyle w:val="NormalTok"/>
-        </w:rPr>
-        <w:t xml:space="preserve"> </w:t>
-      </w:r>
-      <w:r>
-        <w:br/>
-      </w:r>
-      <w:r>
-        <w:rPr>
-          <w:rStyle w:val="NormalTok"/>
-        </w:rPr>
-        <w:t xml:space="preserve">  </w:t>
-      </w:r>
-      <w:r>
-        <w:rPr>
-          <w:rStyle w:val="FunctionTok"/>
-        </w:rPr>
-        <w:t xml:space="preserve">filter</w:t>
-      </w:r>
-      <w:r>
-        <w:rPr>
-          <w:rStyle w:val="NormalTok"/>
-        </w:rPr>
-        <w:t xml:space="preserve">(STABBR </w:t>
-      </w:r>
-      <w:r>
-        <w:rPr>
-          <w:rStyle w:val="SpecialCharTok"/>
-        </w:rPr>
-        <w:t xml:space="preserve">%in%</w:t>
-      </w:r>
-      <w:r>
-        <w:rPr>
-          <w:rStyle w:val="NormalTok"/>
-        </w:rPr>
-        <w:t xml:space="preserve"> </w:t>
-      </w:r>
-      <w:r>
-        <w:rPr>
-          <w:rStyle w:val="FunctionTok"/>
-        </w:rPr>
-        <w:t xml:space="preserve">c</w:t>
-      </w:r>
-      <w:r>
-        <w:rPr>
-          <w:rStyle w:val="NormalTok"/>
-        </w:rPr>
-        <w:t xml:space="preserve">(</w:t>
-      </w:r>
-      <w:r>
-        <w:rPr>
-          <w:rStyle w:val="StringTok"/>
-        </w:rPr>
-        <w:t xml:space="preserve">"CO"</w:t>
-      </w:r>
-      <w:r>
-        <w:rPr>
-          <w:rStyle w:val="NormalTok"/>
-        </w:rPr>
-        <w:t xml:space="preserve">, </w:t>
-      </w:r>
-      <w:r>
-        <w:rPr>
-          <w:rStyle w:val="StringTok"/>
-        </w:rPr>
-        <w:t xml:space="preserve">"MT"</w:t>
-      </w:r>
-      <w:r>
-        <w:rPr>
-          <w:rStyle w:val="NormalTok"/>
-        </w:rPr>
-        <w:t xml:space="preserve">, </w:t>
-      </w:r>
-      <w:r>
-        <w:rPr>
-          <w:rStyle w:val="StringTok"/>
-        </w:rPr>
-        <w:t xml:space="preserve">"ID"</w:t>
-      </w:r>
-      <w:r>
-        <w:rPr>
-          <w:rStyle w:val="NormalTok"/>
-        </w:rPr>
-        <w:t xml:space="preserve">, </w:t>
-      </w:r>
-      <w:r>
-        <w:rPr>
-          <w:rStyle w:val="StringTok"/>
-        </w:rPr>
-        <w:t xml:space="preserve">"UT"</w:t>
-      </w:r>
-      <w:r>
-        <w:rPr>
-          <w:rStyle w:val="NormalTok"/>
-        </w:rPr>
-        <w:t xml:space="preserve">, </w:t>
-      </w:r>
-      <w:r>
-        <w:rPr>
-          <w:rStyle w:val="StringTok"/>
-        </w:rPr>
-        <w:t xml:space="preserve">"WY"</w:t>
-      </w:r>
-      <w:r>
-        <w:rPr>
-          <w:rStyle w:val="NormalTok"/>
-        </w:rPr>
-        <w:t xml:space="preserve">))</w:t>
-      </w:r>
-    </w:p>
-    <w:p>
-      <w:pPr>
-        <w:pStyle w:val="Compact"/>
-        <w:numPr>
-          <w:ilvl w:val="0"/>
-          <w:numId w:val="1002"/>
-        </w:numPr>
-      </w:pPr>
-      <w:r>
-        <w:t xml:space="preserve">How would you negate the above filter? Meaning how would you</w:t>
-      </w:r>
-      <w:r>
-        <w:t xml:space="preserve"> </w:t>
-      </w:r>
-      <w:r>
-        <w:rPr>
-          <w:b/>
-          <w:bCs/>
-        </w:rPr>
-        <w:t xml:space="preserve">remove</w:t>
-      </w:r>
-      <w:r>
-        <w:t xml:space="preserve"> </w:t>
-      </w:r>
-      <w:r>
-        <w:t xml:space="preserve">colleges in CO, MT, ID, UT, and WY from the dataset?</w:t>
-      </w:r>
-    </w:p>
-    <w:bookmarkEnd w:id="22"/>
-    <w:bookmarkStart w:id="23" w:name="select"/>
-    <w:p>
-      <w:pPr>
-        <w:pStyle w:val="Heading2"/>
-      </w:pPr>
-      <w:r>
-        <w:rPr>
-          <w:rStyle w:val="VerbatimChar"/>
-        </w:rPr>
-        <w:t xml:space="preserve">select()</w:t>
-      </w:r>
-    </w:p>
-    <w:p>
-      <w:pPr>
-        <w:pStyle w:val="FirstParagraph"/>
-      </w:pPr>
-      <w:r>
-        <w:t xml:space="preserve">Do you want to select a range of columns?</w:t>
-      </w:r>
-    </w:p>
-    <w:p>
-      <w:pPr>
-        <w:pStyle w:val="SourceCode"/>
-      </w:pPr>
-      <w:r>
-        <w:rPr>
-          <w:rStyle w:val="NormalTok"/>
-        </w:rPr>
-        <w:t xml:space="preserve">colleges </w:t>
-      </w:r>
-      <w:r>
-        <w:rPr>
-          <w:rStyle w:val="SpecialCharTok"/>
-        </w:rPr>
-        <w:t xml:space="preserve">|&gt;</w:t>
-      </w:r>
-      <w:r>
-        <w:rPr>
-          <w:rStyle w:val="NormalTok"/>
-        </w:rPr>
-        <w:t xml:space="preserve"> </w:t>
-      </w:r>
-      <w:r>
-        <w:br/>
-      </w:r>
-      <w:r>
-        <w:rPr>
-          <w:rStyle w:val="NormalTok"/>
-        </w:rPr>
-        <w:t xml:space="preserve">  </w:t>
-      </w:r>
-      <w:r>
-        <w:rPr>
-          <w:rStyle w:val="FunctionTok"/>
-        </w:rPr>
-        <w:t xml:space="preserve">select</w:t>
-      </w:r>
-      <w:r>
-        <w:rPr>
-          <w:rStyle w:val="NormalTok"/>
-        </w:rPr>
-        <w:t xml:space="preserve">(ADM_RATE</w:t>
-      </w:r>
-      <w:r>
-        <w:rPr>
-          <w:rStyle w:val="SpecialCharTok"/>
-        </w:rPr>
-        <w:t xml:space="preserve">:</w:t>
-      </w:r>
-      <w:r>
-        <w:rPr>
-          <w:rStyle w:val="NormalTok"/>
-        </w:rPr>
-        <w:t xml:space="preserve">UGDS)</w:t>
-      </w:r>
-    </w:p>
-    <w:p>
-      <w:pPr>
-        <w:pStyle w:val="FirstParagraph"/>
-      </w:pPr>
-      <w:r>
-        <w:t xml:space="preserve">Do you want to select columns that share a common word or symbol?</w:t>
-      </w:r>
-    </w:p>
-    <w:p>
-      <w:pPr>
-        <w:pStyle w:val="SourceCode"/>
-      </w:pPr>
-      <w:r>
-        <w:rPr>
-          <w:rStyle w:val="NormalTok"/>
-        </w:rPr>
-        <w:t xml:space="preserve">cereal </w:t>
-      </w:r>
-      <w:r>
-        <w:rPr>
-          <w:rStyle w:val="SpecialCharTok"/>
-        </w:rPr>
-        <w:t xml:space="preserve">|&gt;</w:t>
-      </w:r>
-      <w:r>
-        <w:rPr>
-          <w:rStyle w:val="NormalTok"/>
-        </w:rPr>
-        <w:t xml:space="preserve"> </w:t>
-      </w:r>
-      <w:r>
-        <w:br/>
-      </w:r>
-      <w:r>
-        <w:rPr>
-          <w:rStyle w:val="NormalTok"/>
-        </w:rPr>
-        <w:t xml:space="preserve">  </w:t>
-      </w:r>
-      <w:r>
-        <w:rPr>
-          <w:rStyle w:val="FunctionTok"/>
-        </w:rPr>
-        <w:t xml:space="preserve">select</w:t>
-      </w:r>
-      <w:r>
-        <w:rPr>
-          <w:rStyle w:val="NormalTok"/>
-        </w:rPr>
-        <w:t xml:space="preserve">(name, </w:t>
-      </w:r>
-      <w:r>
-        <w:rPr>
-          <w:rStyle w:val="FunctionTok"/>
-        </w:rPr>
-        <w:t xml:space="preserve">starts_with</w:t>
-      </w:r>
-      <w:r>
-        <w:rPr>
-          <w:rStyle w:val="NormalTok"/>
-        </w:rPr>
-        <w:t xml:space="preserve">(</w:t>
-      </w:r>
-      <w:r>
-        <w:rPr>
-          <w:rStyle w:val="StringTok"/>
-        </w:rPr>
-        <w:t xml:space="preserve">"TUITION"</w:t>
-      </w:r>
-      <w:r>
-        <w:rPr>
-          <w:rStyle w:val="NormalTok"/>
-        </w:rPr>
-        <w:t xml:space="preserve">))</w:t>
-      </w:r>
-    </w:p>
-    <w:p>
-      <w:pPr>
-        <w:pStyle w:val="FirstParagraph"/>
-      </w:pPr>
-      <w:r>
-        <w:t xml:space="preserve">Do you want to select columns that share a common data type?</w:t>
-      </w:r>
-    </w:p>
-    <w:p>
-      <w:pPr>
-        <w:pStyle w:val="SourceCode"/>
-      </w:pPr>
-      <w:r>
-        <w:rPr>
-          <w:rStyle w:val="NormalTok"/>
-        </w:rPr>
-        <w:t xml:space="preserve">colleges_clean </w:t>
-      </w:r>
-      <w:r>
-        <w:rPr>
-          <w:rStyle w:val="SpecialCharTok"/>
-        </w:rPr>
-        <w:t xml:space="preserve">|&gt;</w:t>
-      </w:r>
-      <w:r>
-        <w:rPr>
-          <w:rStyle w:val="NormalTok"/>
-        </w:rPr>
-        <w:t xml:space="preserve"> </w:t>
-      </w:r>
-      <w:r>
-        <w:br/>
-      </w:r>
-      <w:r>
-        <w:rPr>
-          <w:rStyle w:val="NormalTok"/>
-        </w:rPr>
-        <w:t xml:space="preserve">  </w:t>
-      </w:r>
-      <w:r>
-        <w:rPr>
-          <w:rStyle w:val="FunctionTok"/>
-        </w:rPr>
-        <w:t xml:space="preserve">select</w:t>
-      </w:r>
-      <w:r>
-        <w:rPr>
-          <w:rStyle w:val="NormalTok"/>
-        </w:rPr>
-        <w:t xml:space="preserve">(INSTNM, </w:t>
-      </w:r>
-      <w:r>
-        <w:rPr>
-          <w:rStyle w:val="FunctionTok"/>
-        </w:rPr>
-        <w:t xml:space="preserve">where</w:t>
-      </w:r>
-      <w:r>
-        <w:rPr>
-          <w:rStyle w:val="NormalTok"/>
-        </w:rPr>
-        <w:t xml:space="preserve">(is.numeric))</w:t>
-      </w:r>
-    </w:p>
-    <w:p>
-      <w:pPr>
-        <w:pStyle w:val="Compact"/>
-        <w:numPr>
-          <w:ilvl w:val="0"/>
-          <w:numId w:val="1003"/>
-        </w:numPr>
-      </w:pPr>
-      <w:r>
-        <w:t xml:space="preserve">What types of columns will this select?</w:t>
-      </w:r>
-    </w:p>
-    <w:bookmarkEnd w:id="23"/>
-    <w:bookmarkStart w:id="24" w:name="rename"/>
+    <w:bookmarkEnd w:id="25"/>
+    <w:bookmarkStart w:id="27" w:name="new-functions"/>
+    <w:p>
+      <w:pPr>
+        <w:pStyle w:val="Heading1"/>
+      </w:pPr>
+      <w:r>
+        <w:t xml:space="preserve">New Functions!</w:t>
+      </w:r>
+    </w:p>
+    <w:bookmarkStart w:id="26" w:name="rename"/>
     <w:p>
       <w:pPr>
         <w:pStyle w:val="Heading2"/>
@@ -1330,9 +1365,9 @@
         <w:t xml:space="preserve">!</w:t>
       </w:r>
     </w:p>
-    <w:bookmarkEnd w:id="24"/>
-    <w:bookmarkEnd w:id="25"/>
-    <w:bookmarkStart w:id="30" w:name="count"/>
+    <w:bookmarkEnd w:id="26"/>
+    <w:bookmarkEnd w:id="27"/>
+    <w:bookmarkStart w:id="32" w:name="count"/>
     <w:p>
       <w:pPr>
         <w:pStyle w:val="Heading1"/>
@@ -1406,7 +1441,7 @@
         <w:t xml:space="preserve">a better choice?</w:t>
       </w:r>
     </w:p>
-    <w:bookmarkStart w:id="26" w:name="group_by-slice_max"/>
+    <w:bookmarkStart w:id="28" w:name="group_by-slice_max"/>
     <w:p>
       <w:pPr>
         <w:pStyle w:val="Heading2"/>
@@ -1472,8 +1507,8 @@
         <w:t xml:space="preserve">? What output will you get?</w:t>
       </w:r>
     </w:p>
-    <w:bookmarkEnd w:id="26"/>
-    <w:bookmarkStart w:id="27" w:name="group_by-summarize"/>
+    <w:bookmarkEnd w:id="28"/>
+    <w:bookmarkStart w:id="29" w:name="group_by-summarize"/>
     <w:p>
       <w:pPr>
         <w:pStyle w:val="Heading2"/>
@@ -1594,8 +1629,8 @@
         <w:t xml:space="preserve">calculates the statistics?</w:t>
       </w:r>
     </w:p>
-    <w:bookmarkEnd w:id="27"/>
-    <w:bookmarkStart w:id="28" w:name="if_else-case_when"/>
+    <w:bookmarkEnd w:id="29"/>
+    <w:bookmarkStart w:id="30" w:name="if_else-case_when"/>
     <w:p>
       <w:pPr>
         <w:pStyle w:val="Heading2"/>
@@ -2127,8 +2162,8 @@
         <w:t xml:space="preserve">         )</w:t>
       </w:r>
     </w:p>
-    <w:bookmarkEnd w:id="28"/>
-    <w:bookmarkStart w:id="29" w:name="across"/>
+    <w:bookmarkEnd w:id="30"/>
+    <w:bookmarkStart w:id="31" w:name="across"/>
     <w:p>
       <w:pPr>
         <w:pStyle w:val="Heading2"/>
@@ -2435,9 +2470,9 @@
         <w:t xml:space="preserve">inside the function represent?</w:t>
       </w:r>
     </w:p>
-    <w:bookmarkEnd w:id="29"/>
-    <w:bookmarkEnd w:id="30"/>
-    <w:bookmarkStart w:id="34" w:name="across-friends"/>
+    <w:bookmarkEnd w:id="31"/>
+    <w:bookmarkEnd w:id="32"/>
+    <w:bookmarkStart w:id="36" w:name="across-friends"/>
     <w:p>
       <w:pPr>
         <w:pStyle w:val="Heading1"/>
@@ -2455,7 +2490,7 @@
         <w:t xml:space="preserve">friends</w:t>
       </w:r>
     </w:p>
-    <w:bookmarkStart w:id="31" w:name="if_any-if_all"/>
+    <w:bookmarkStart w:id="33" w:name="if_any-if_all"/>
     <w:p>
       <w:pPr>
         <w:pStyle w:val="Heading2"/>
@@ -2762,8 +2797,8 @@
         <w:t xml:space="preserve">do?</w:t>
       </w:r>
     </w:p>
-    <w:bookmarkEnd w:id="31"/>
-    <w:bookmarkStart w:id="32" w:name="saving-objects"/>
+    <w:bookmarkEnd w:id="33"/>
+    <w:bookmarkStart w:id="34" w:name="saving-objects"/>
     <w:p>
       <w:pPr>
         <w:pStyle w:val="Heading2"/>
@@ -2788,7 +2823,7 @@
         <w:rPr>
           <w:rStyle w:val="NormalTok"/>
         </w:rPr>
-        <w:t xml:space="preserve">cereal </w:t>
+        <w:t xml:space="preserve">colleges_clean </w:t>
       </w:r>
       <w:r>
         <w:rPr>
@@ -2815,18 +2850,253 @@
         <w:rPr>
           <w:rStyle w:val="FunctionTok"/>
         </w:rPr>
+        <w:t xml:space="preserve">group_by</w:t>
+      </w:r>
+      <w:r>
+        <w:rPr>
+          <w:rStyle w:val="NormalTok"/>
+        </w:rPr>
+        <w:t xml:space="preserve">(REGION) </w:t>
+      </w:r>
+      <w:r>
+        <w:rPr>
+          <w:rStyle w:val="SpecialCharTok"/>
+        </w:rPr>
+        <w:t xml:space="preserve">|&gt;</w:t>
+      </w:r>
+      <w:r>
+        <w:rPr>
+          <w:rStyle w:val="NormalTok"/>
+        </w:rPr>
+        <w:t xml:space="preserve"> </w:t>
+      </w:r>
+      <w:r>
+        <w:br/>
+      </w:r>
+      <w:r>
+        <w:rPr>
+          <w:rStyle w:val="NormalTok"/>
+        </w:rPr>
+        <w:t xml:space="preserve">  </w:t>
+      </w:r>
+      <w:r>
+        <w:rPr>
+          <w:rStyle w:val="FunctionTok"/>
+        </w:rPr>
+        <w:t xml:space="preserve">slice_max</w:t>
+      </w:r>
+      <w:r>
+        <w:rPr>
+          <w:rStyle w:val="NormalTok"/>
+        </w:rPr>
+        <w:t xml:space="preserve">(</w:t>
+      </w:r>
+      <w:r>
+        <w:rPr>
+          <w:rStyle w:val="AttributeTok"/>
+        </w:rPr>
+        <w:t xml:space="preserve">order_by =</w:t>
+      </w:r>
+      <w:r>
+        <w:rPr>
+          <w:rStyle w:val="NormalTok"/>
+        </w:rPr>
+        <w:t xml:space="preserve"> UGDS)</w:t>
+      </w:r>
+    </w:p>
+    <w:p>
+      <w:pPr>
+        <w:pStyle w:val="FirstParagraph"/>
+      </w:pPr>
+      <w:r>
+        <w:t xml:space="preserve">Other times, you will want to save your wrangled data for later:</w:t>
+      </w:r>
+    </w:p>
+    <w:p>
+      <w:pPr>
+        <w:pStyle w:val="SourceCode"/>
+      </w:pPr>
+      <w:r>
+        <w:rPr>
+          <w:rStyle w:val="NormalTok"/>
+        </w:rPr>
+        <w:t xml:space="preserve">colleges_clean </w:t>
+      </w:r>
+      <w:r>
+        <w:rPr>
+          <w:rStyle w:val="OtherTok"/>
+        </w:rPr>
+        <w:t xml:space="preserve">&lt;-</w:t>
+      </w:r>
+      <w:r>
+        <w:rPr>
+          <w:rStyle w:val="NormalTok"/>
+        </w:rPr>
+        <w:t xml:space="preserve"> colleges </w:t>
+      </w:r>
+      <w:r>
+        <w:rPr>
+          <w:rStyle w:val="SpecialCharTok"/>
+        </w:rPr>
+        <w:t xml:space="preserve">|&gt;</w:t>
+      </w:r>
+      <w:r>
+        <w:rPr>
+          <w:rStyle w:val="NormalTok"/>
+        </w:rPr>
+        <w:t xml:space="preserve"> </w:t>
+      </w:r>
+      <w:r>
+        <w:br/>
+      </w:r>
+      <w:r>
+        <w:rPr>
+          <w:rStyle w:val="NormalTok"/>
+        </w:rPr>
+        <w:t xml:space="preserve">  </w:t>
+      </w:r>
+      <w:r>
+        <w:rPr>
+          <w:rStyle w:val="FunctionTok"/>
+        </w:rPr>
+        <w:t xml:space="preserve">rename</w:t>
+      </w:r>
+      <w:r>
+        <w:rPr>
+          <w:rStyle w:val="NormalTok"/>
+        </w:rPr>
+        <w:t xml:space="preserve">(</w:t>
+      </w:r>
+      <w:r>
+        <w:rPr>
+          <w:rStyle w:val="AttributeTok"/>
+        </w:rPr>
+        <w:t xml:space="preserve">TYPE =</w:t>
+      </w:r>
+      <w:r>
+        <w:rPr>
+          <w:rStyle w:val="NormalTok"/>
+        </w:rPr>
+        <w:t xml:space="preserve"> CONTROL) </w:t>
+      </w:r>
+      <w:r>
+        <w:rPr>
+          <w:rStyle w:val="SpecialCharTok"/>
+        </w:rPr>
+        <w:t xml:space="preserve">|&gt;</w:t>
+      </w:r>
+      <w:r>
+        <w:rPr>
+          <w:rStyle w:val="NormalTok"/>
+        </w:rPr>
+        <w:t xml:space="preserve"> </w:t>
+      </w:r>
+      <w:r>
+        <w:br/>
+      </w:r>
+      <w:r>
+        <w:rPr>
+          <w:rStyle w:val="NormalTok"/>
+        </w:rPr>
+        <w:t xml:space="preserve">  </w:t>
+      </w:r>
+      <w:r>
+        <w:rPr>
+          <w:rStyle w:val="FunctionTok"/>
+        </w:rPr>
         <w:t xml:space="preserve">filter</w:t>
       </w:r>
       <w:r>
         <w:rPr>
           <w:rStyle w:val="NormalTok"/>
         </w:rPr>
-        <w:t xml:space="preserve">(type </w:t>
+        <w:t xml:space="preserve">(TYPE </w:t>
       </w:r>
       <w:r>
         <w:rPr>
           <w:rStyle w:val="SpecialCharTok"/>
         </w:rPr>
+        <w:t xml:space="preserve">!=</w:t>
+      </w:r>
+      <w:r>
+        <w:rPr>
+          <w:rStyle w:val="NormalTok"/>
+        </w:rPr>
+        <w:t xml:space="preserve"> </w:t>
+      </w:r>
+      <w:r>
+        <w:rPr>
+          <w:rStyle w:val="DecValTok"/>
+        </w:rPr>
+        <w:t xml:space="preserve">3</w:t>
+      </w:r>
+      <w:r>
+        <w:rPr>
+          <w:rStyle w:val="NormalTok"/>
+        </w:rPr>
+        <w:t xml:space="preserve">) </w:t>
+      </w:r>
+      <w:r>
+        <w:rPr>
+          <w:rStyle w:val="SpecialCharTok"/>
+        </w:rPr>
+        <w:t xml:space="preserve">|&gt;</w:t>
+      </w:r>
+      <w:r>
+        <w:rPr>
+          <w:rStyle w:val="NormalTok"/>
+        </w:rPr>
+        <w:t xml:space="preserve"> </w:t>
+      </w:r>
+      <w:r>
+        <w:br/>
+      </w:r>
+      <w:r>
+        <w:rPr>
+          <w:rStyle w:val="NormalTok"/>
+        </w:rPr>
+        <w:t xml:space="preserve">  </w:t>
+      </w:r>
+      <w:r>
+        <w:rPr>
+          <w:rStyle w:val="FunctionTok"/>
+        </w:rPr>
+        <w:t xml:space="preserve">mutate</w:t>
+      </w:r>
+      <w:r>
+        <w:rPr>
+          <w:rStyle w:val="NormalTok"/>
+        </w:rPr>
+        <w:t xml:space="preserve">(</w:t>
+      </w:r>
+      <w:r>
+        <w:rPr>
+          <w:rStyle w:val="AttributeTok"/>
+        </w:rPr>
+        <w:t xml:space="preserve">REGION =</w:t>
+      </w:r>
+      <w:r>
+        <w:rPr>
+          <w:rStyle w:val="NormalTok"/>
+        </w:rPr>
+        <w:t xml:space="preserve"> </w:t>
+      </w:r>
+      <w:r>
+        <w:rPr>
+          <w:rStyle w:val="FunctionTok"/>
+        </w:rPr>
+        <w:t xml:space="preserve">case_when</w:t>
+      </w:r>
+      <w:r>
+        <w:rPr>
+          <w:rStyle w:val="NormalTok"/>
+        </w:rPr>
+        <w:t xml:space="preserve">(REGION </w:t>
+      </w:r>
+      <w:r>
+        <w:rPr>
+          <w:rStyle w:val="SpecialCharTok"/>
+        </w:rPr>
         <w:t xml:space="preserve">==</w:t>
       </w:r>
       <w:r>
@@ -2837,9 +3107,776 @@
       </w:r>
       <w:r>
         <w:rPr>
+          <w:rStyle w:val="DecValTok"/>
+        </w:rPr>
+        <w:t xml:space="preserve">0</w:t>
+      </w:r>
+      <w:r>
+        <w:rPr>
+          <w:rStyle w:val="NormalTok"/>
+        </w:rPr>
+        <w:t xml:space="preserve"> </w:t>
+      </w:r>
+      <w:r>
+        <w:rPr>
+          <w:rStyle w:val="SpecialCharTok"/>
+        </w:rPr>
+        <w:t xml:space="preserve">~</w:t>
+      </w:r>
+      <w:r>
+        <w:rPr>
+          <w:rStyle w:val="NormalTok"/>
+        </w:rPr>
+        <w:t xml:space="preserve"> </w:t>
+      </w:r>
+      <w:r>
+        <w:rPr>
           <w:rStyle w:val="StringTok"/>
         </w:rPr>
-        <w:t xml:space="preserve">"cold"</w:t>
+        <w:t xml:space="preserve">"Military"</w:t>
+      </w:r>
+      <w:r>
+        <w:rPr>
+          <w:rStyle w:val="NormalTok"/>
+        </w:rPr>
+        <w:t xml:space="preserve">, </w:t>
+      </w:r>
+      <w:r>
+        <w:br/>
+      </w:r>
+      <w:r>
+        <w:rPr>
+          <w:rStyle w:val="NormalTok"/>
+        </w:rPr>
+        <w:t xml:space="preserve">                            REGION </w:t>
+      </w:r>
+      <w:r>
+        <w:rPr>
+          <w:rStyle w:val="SpecialCharTok"/>
+        </w:rPr>
+        <w:t xml:space="preserve">==</w:t>
+      </w:r>
+      <w:r>
+        <w:rPr>
+          <w:rStyle w:val="NormalTok"/>
+        </w:rPr>
+        <w:t xml:space="preserve"> </w:t>
+      </w:r>
+      <w:r>
+        <w:rPr>
+          <w:rStyle w:val="DecValTok"/>
+        </w:rPr>
+        <w:t xml:space="preserve">1</w:t>
+      </w:r>
+      <w:r>
+        <w:rPr>
+          <w:rStyle w:val="NormalTok"/>
+        </w:rPr>
+        <w:t xml:space="preserve"> </w:t>
+      </w:r>
+      <w:r>
+        <w:rPr>
+          <w:rStyle w:val="SpecialCharTok"/>
+        </w:rPr>
+        <w:t xml:space="preserve">~</w:t>
+      </w:r>
+      <w:r>
+        <w:rPr>
+          <w:rStyle w:val="NormalTok"/>
+        </w:rPr>
+        <w:t xml:space="preserve"> </w:t>
+      </w:r>
+      <w:r>
+        <w:rPr>
+          <w:rStyle w:val="StringTok"/>
+        </w:rPr>
+        <w:t xml:space="preserve">"New England"</w:t>
+      </w:r>
+      <w:r>
+        <w:rPr>
+          <w:rStyle w:val="NormalTok"/>
+        </w:rPr>
+        <w:t xml:space="preserve">, </w:t>
+      </w:r>
+      <w:r>
+        <w:br/>
+      </w:r>
+      <w:r>
+        <w:rPr>
+          <w:rStyle w:val="NormalTok"/>
+        </w:rPr>
+        <w:t xml:space="preserve">                            REGION </w:t>
+      </w:r>
+      <w:r>
+        <w:rPr>
+          <w:rStyle w:val="SpecialCharTok"/>
+        </w:rPr>
+        <w:t xml:space="preserve">==</w:t>
+      </w:r>
+      <w:r>
+        <w:rPr>
+          <w:rStyle w:val="NormalTok"/>
+        </w:rPr>
+        <w:t xml:space="preserve"> </w:t>
+      </w:r>
+      <w:r>
+        <w:rPr>
+          <w:rStyle w:val="DecValTok"/>
+        </w:rPr>
+        <w:t xml:space="preserve">2</w:t>
+      </w:r>
+      <w:r>
+        <w:rPr>
+          <w:rStyle w:val="NormalTok"/>
+        </w:rPr>
+        <w:t xml:space="preserve"> </w:t>
+      </w:r>
+      <w:r>
+        <w:rPr>
+          <w:rStyle w:val="SpecialCharTok"/>
+        </w:rPr>
+        <w:t xml:space="preserve">~</w:t>
+      </w:r>
+      <w:r>
+        <w:rPr>
+          <w:rStyle w:val="NormalTok"/>
+        </w:rPr>
+        <w:t xml:space="preserve"> </w:t>
+      </w:r>
+      <w:r>
+        <w:rPr>
+          <w:rStyle w:val="StringTok"/>
+        </w:rPr>
+        <w:t xml:space="preserve">"Mid Atlantic"</w:t>
+      </w:r>
+      <w:r>
+        <w:rPr>
+          <w:rStyle w:val="NormalTok"/>
+        </w:rPr>
+        <w:t xml:space="preserve">,</w:t>
+      </w:r>
+      <w:r>
+        <w:br/>
+      </w:r>
+      <w:r>
+        <w:rPr>
+          <w:rStyle w:val="NormalTok"/>
+        </w:rPr>
+        <w:t xml:space="preserve">                            REGION </w:t>
+      </w:r>
+      <w:r>
+        <w:rPr>
+          <w:rStyle w:val="SpecialCharTok"/>
+        </w:rPr>
+        <w:t xml:space="preserve">==</w:t>
+      </w:r>
+      <w:r>
+        <w:rPr>
+          <w:rStyle w:val="NormalTok"/>
+        </w:rPr>
+        <w:t xml:space="preserve"> </w:t>
+      </w:r>
+      <w:r>
+        <w:rPr>
+          <w:rStyle w:val="DecValTok"/>
+        </w:rPr>
+        <w:t xml:space="preserve">3</w:t>
+      </w:r>
+      <w:r>
+        <w:rPr>
+          <w:rStyle w:val="NormalTok"/>
+        </w:rPr>
+        <w:t xml:space="preserve"> </w:t>
+      </w:r>
+      <w:r>
+        <w:rPr>
+          <w:rStyle w:val="SpecialCharTok"/>
+        </w:rPr>
+        <w:t xml:space="preserve">~</w:t>
+      </w:r>
+      <w:r>
+        <w:rPr>
+          <w:rStyle w:val="NormalTok"/>
+        </w:rPr>
+        <w:t xml:space="preserve"> </w:t>
+      </w:r>
+      <w:r>
+        <w:rPr>
+          <w:rStyle w:val="StringTok"/>
+        </w:rPr>
+        <w:t xml:space="preserve">"Great Lakes"</w:t>
+      </w:r>
+      <w:r>
+        <w:rPr>
+          <w:rStyle w:val="NormalTok"/>
+        </w:rPr>
+        <w:t xml:space="preserve">, </w:t>
+      </w:r>
+      <w:r>
+        <w:br/>
+      </w:r>
+      <w:r>
+        <w:rPr>
+          <w:rStyle w:val="NormalTok"/>
+        </w:rPr>
+        <w:t xml:space="preserve">                            REGION </w:t>
+      </w:r>
+      <w:r>
+        <w:rPr>
+          <w:rStyle w:val="SpecialCharTok"/>
+        </w:rPr>
+        <w:t xml:space="preserve">==</w:t>
+      </w:r>
+      <w:r>
+        <w:rPr>
+          <w:rStyle w:val="NormalTok"/>
+        </w:rPr>
+        <w:t xml:space="preserve"> </w:t>
+      </w:r>
+      <w:r>
+        <w:rPr>
+          <w:rStyle w:val="DecValTok"/>
+        </w:rPr>
+        <w:t xml:space="preserve">4</w:t>
+      </w:r>
+      <w:r>
+        <w:rPr>
+          <w:rStyle w:val="NormalTok"/>
+        </w:rPr>
+        <w:t xml:space="preserve"> </w:t>
+      </w:r>
+      <w:r>
+        <w:rPr>
+          <w:rStyle w:val="SpecialCharTok"/>
+        </w:rPr>
+        <w:t xml:space="preserve">~</w:t>
+      </w:r>
+      <w:r>
+        <w:rPr>
+          <w:rStyle w:val="NormalTok"/>
+        </w:rPr>
+        <w:t xml:space="preserve"> </w:t>
+      </w:r>
+      <w:r>
+        <w:rPr>
+          <w:rStyle w:val="StringTok"/>
+        </w:rPr>
+        <w:t xml:space="preserve">"Plains"</w:t>
+      </w:r>
+      <w:r>
+        <w:rPr>
+          <w:rStyle w:val="NormalTok"/>
+        </w:rPr>
+        <w:t xml:space="preserve">, </w:t>
+      </w:r>
+      <w:r>
+        <w:br/>
+      </w:r>
+      <w:r>
+        <w:rPr>
+          <w:rStyle w:val="NormalTok"/>
+        </w:rPr>
+        <w:t xml:space="preserve">                            REGION </w:t>
+      </w:r>
+      <w:r>
+        <w:rPr>
+          <w:rStyle w:val="SpecialCharTok"/>
+        </w:rPr>
+        <w:t xml:space="preserve">==</w:t>
+      </w:r>
+      <w:r>
+        <w:rPr>
+          <w:rStyle w:val="NormalTok"/>
+        </w:rPr>
+        <w:t xml:space="preserve"> </w:t>
+      </w:r>
+      <w:r>
+        <w:rPr>
+          <w:rStyle w:val="DecValTok"/>
+        </w:rPr>
+        <w:t xml:space="preserve">5</w:t>
+      </w:r>
+      <w:r>
+        <w:rPr>
+          <w:rStyle w:val="NormalTok"/>
+        </w:rPr>
+        <w:t xml:space="preserve"> </w:t>
+      </w:r>
+      <w:r>
+        <w:rPr>
+          <w:rStyle w:val="SpecialCharTok"/>
+        </w:rPr>
+        <w:t xml:space="preserve">~</w:t>
+      </w:r>
+      <w:r>
+        <w:rPr>
+          <w:rStyle w:val="NormalTok"/>
+        </w:rPr>
+        <w:t xml:space="preserve"> </w:t>
+      </w:r>
+      <w:r>
+        <w:rPr>
+          <w:rStyle w:val="StringTok"/>
+        </w:rPr>
+        <w:t xml:space="preserve">"South"</w:t>
+      </w:r>
+      <w:r>
+        <w:rPr>
+          <w:rStyle w:val="NormalTok"/>
+        </w:rPr>
+        <w:t xml:space="preserve">, </w:t>
+      </w:r>
+      <w:r>
+        <w:br/>
+      </w:r>
+      <w:r>
+        <w:rPr>
+          <w:rStyle w:val="NormalTok"/>
+        </w:rPr>
+        <w:t xml:space="preserve">                            REGION </w:t>
+      </w:r>
+      <w:r>
+        <w:rPr>
+          <w:rStyle w:val="SpecialCharTok"/>
+        </w:rPr>
+        <w:t xml:space="preserve">==</w:t>
+      </w:r>
+      <w:r>
+        <w:rPr>
+          <w:rStyle w:val="NormalTok"/>
+        </w:rPr>
+        <w:t xml:space="preserve"> </w:t>
+      </w:r>
+      <w:r>
+        <w:rPr>
+          <w:rStyle w:val="DecValTok"/>
+        </w:rPr>
+        <w:t xml:space="preserve">6</w:t>
+      </w:r>
+      <w:r>
+        <w:rPr>
+          <w:rStyle w:val="NormalTok"/>
+        </w:rPr>
+        <w:t xml:space="preserve"> </w:t>
+      </w:r>
+      <w:r>
+        <w:rPr>
+          <w:rStyle w:val="SpecialCharTok"/>
+        </w:rPr>
+        <w:t xml:space="preserve">~</w:t>
+      </w:r>
+      <w:r>
+        <w:rPr>
+          <w:rStyle w:val="NormalTok"/>
+        </w:rPr>
+        <w:t xml:space="preserve"> </w:t>
+      </w:r>
+      <w:r>
+        <w:rPr>
+          <w:rStyle w:val="StringTok"/>
+        </w:rPr>
+        <w:t xml:space="preserve">"Southwest"</w:t>
+      </w:r>
+      <w:r>
+        <w:rPr>
+          <w:rStyle w:val="NormalTok"/>
+        </w:rPr>
+        <w:t xml:space="preserve">, </w:t>
+      </w:r>
+      <w:r>
+        <w:br/>
+      </w:r>
+      <w:r>
+        <w:rPr>
+          <w:rStyle w:val="NormalTok"/>
+        </w:rPr>
+        <w:t xml:space="preserve">                            REGION </w:t>
+      </w:r>
+      <w:r>
+        <w:rPr>
+          <w:rStyle w:val="SpecialCharTok"/>
+        </w:rPr>
+        <w:t xml:space="preserve">==</w:t>
+      </w:r>
+      <w:r>
+        <w:rPr>
+          <w:rStyle w:val="NormalTok"/>
+        </w:rPr>
+        <w:t xml:space="preserve"> </w:t>
+      </w:r>
+      <w:r>
+        <w:rPr>
+          <w:rStyle w:val="DecValTok"/>
+        </w:rPr>
+        <w:t xml:space="preserve">7</w:t>
+      </w:r>
+      <w:r>
+        <w:rPr>
+          <w:rStyle w:val="NormalTok"/>
+        </w:rPr>
+        <w:t xml:space="preserve"> </w:t>
+      </w:r>
+      <w:r>
+        <w:rPr>
+          <w:rStyle w:val="SpecialCharTok"/>
+        </w:rPr>
+        <w:t xml:space="preserve">~</w:t>
+      </w:r>
+      <w:r>
+        <w:rPr>
+          <w:rStyle w:val="NormalTok"/>
+        </w:rPr>
+        <w:t xml:space="preserve"> </w:t>
+      </w:r>
+      <w:r>
+        <w:rPr>
+          <w:rStyle w:val="StringTok"/>
+        </w:rPr>
+        <w:t xml:space="preserve">"West"</w:t>
+      </w:r>
+      <w:r>
+        <w:rPr>
+          <w:rStyle w:val="NormalTok"/>
+        </w:rPr>
+        <w:t xml:space="preserve">, </w:t>
+      </w:r>
+      <w:r>
+        <w:br/>
+      </w:r>
+      <w:r>
+        <w:rPr>
+          <w:rStyle w:val="NormalTok"/>
+        </w:rPr>
+        <w:t xml:space="preserve">                            REGION </w:t>
+      </w:r>
+      <w:r>
+        <w:rPr>
+          <w:rStyle w:val="SpecialCharTok"/>
+        </w:rPr>
+        <w:t xml:space="preserve">==</w:t>
+      </w:r>
+      <w:r>
+        <w:rPr>
+          <w:rStyle w:val="NormalTok"/>
+        </w:rPr>
+        <w:t xml:space="preserve"> </w:t>
+      </w:r>
+      <w:r>
+        <w:rPr>
+          <w:rStyle w:val="DecValTok"/>
+        </w:rPr>
+        <w:t xml:space="preserve">8</w:t>
+      </w:r>
+      <w:r>
+        <w:rPr>
+          <w:rStyle w:val="NormalTok"/>
+        </w:rPr>
+        <w:t xml:space="preserve"> </w:t>
+      </w:r>
+      <w:r>
+        <w:rPr>
+          <w:rStyle w:val="SpecialCharTok"/>
+        </w:rPr>
+        <w:t xml:space="preserve">~</w:t>
+      </w:r>
+      <w:r>
+        <w:rPr>
+          <w:rStyle w:val="NormalTok"/>
+        </w:rPr>
+        <w:t xml:space="preserve"> </w:t>
+      </w:r>
+      <w:r>
+        <w:rPr>
+          <w:rStyle w:val="StringTok"/>
+        </w:rPr>
+        <w:t xml:space="preserve">"Pacific"</w:t>
+      </w:r>
+      <w:r>
+        <w:rPr>
+          <w:rStyle w:val="NormalTok"/>
+        </w:rPr>
+        <w:t xml:space="preserve">), </w:t>
+      </w:r>
+      <w:r>
+        <w:br/>
+      </w:r>
+      <w:r>
+        <w:rPr>
+          <w:rStyle w:val="NormalTok"/>
+        </w:rPr>
+        <w:t xml:space="preserve">         </w:t>
+      </w:r>
+      <w:r>
+        <w:rPr>
+          <w:rStyle w:val="AttributeTok"/>
+        </w:rPr>
+        <w:t xml:space="preserve">TYPE =</w:t>
+      </w:r>
+      <w:r>
+        <w:rPr>
+          <w:rStyle w:val="NormalTok"/>
+        </w:rPr>
+        <w:t xml:space="preserve"> </w:t>
+      </w:r>
+      <w:r>
+        <w:rPr>
+          <w:rStyle w:val="FunctionTok"/>
+        </w:rPr>
+        <w:t xml:space="preserve">if_else</w:t>
+      </w:r>
+      <w:r>
+        <w:rPr>
+          <w:rStyle w:val="NormalTok"/>
+        </w:rPr>
+        <w:t xml:space="preserve">(TYPE </w:t>
+      </w:r>
+      <w:r>
+        <w:rPr>
+          <w:rStyle w:val="SpecialCharTok"/>
+        </w:rPr>
+        <w:t xml:space="preserve">==</w:t>
+      </w:r>
+      <w:r>
+        <w:rPr>
+          <w:rStyle w:val="NormalTok"/>
+        </w:rPr>
+        <w:t xml:space="preserve"> </w:t>
+      </w:r>
+      <w:r>
+        <w:rPr>
+          <w:rStyle w:val="DecValTok"/>
+        </w:rPr>
+        <w:t xml:space="preserve">1</w:t>
+      </w:r>
+      <w:r>
+        <w:rPr>
+          <w:rStyle w:val="NormalTok"/>
+        </w:rPr>
+        <w:t xml:space="preserve">, </w:t>
+      </w:r>
+      <w:r>
+        <w:br/>
+      </w:r>
+      <w:r>
+        <w:rPr>
+          <w:rStyle w:val="NormalTok"/>
+        </w:rPr>
+        <w:t xml:space="preserve">                        </w:t>
+      </w:r>
+      <w:r>
+        <w:rPr>
+          <w:rStyle w:val="StringTok"/>
+        </w:rPr>
+        <w:t xml:space="preserve">"Public"</w:t>
+      </w:r>
+      <w:r>
+        <w:rPr>
+          <w:rStyle w:val="NormalTok"/>
+        </w:rPr>
+        <w:t xml:space="preserve">,</w:t>
+      </w:r>
+      <w:r>
+        <w:br/>
+      </w:r>
+      <w:r>
+        <w:rPr>
+          <w:rStyle w:val="NormalTok"/>
+        </w:rPr>
+        <w:t xml:space="preserve">                        </w:t>
+      </w:r>
+      <w:r>
+        <w:rPr>
+          <w:rStyle w:val="StringTok"/>
+        </w:rPr>
+        <w:t xml:space="preserve">"Private"</w:t>
+      </w:r>
+      <w:r>
+        <w:br/>
+      </w:r>
+      <w:r>
+        <w:rPr>
+          <w:rStyle w:val="NormalTok"/>
+        </w:rPr>
+        <w:t xml:space="preserve">                        )</w:t>
+      </w:r>
+      <w:r>
+        <w:br/>
+      </w:r>
+      <w:r>
+        <w:rPr>
+          <w:rStyle w:val="NormalTok"/>
+        </w:rPr>
+        <w:t xml:space="preserve">         ) </w:t>
+      </w:r>
+      <w:r>
+        <w:rPr>
+          <w:rStyle w:val="SpecialCharTok"/>
+        </w:rPr>
+        <w:t xml:space="preserve">|&gt;</w:t>
+      </w:r>
+      <w:r>
+        <w:rPr>
+          <w:rStyle w:val="NormalTok"/>
+        </w:rPr>
+        <w:t xml:space="preserve"> </w:t>
+      </w:r>
+      <w:r>
+        <w:br/>
+      </w:r>
+      <w:r>
+        <w:rPr>
+          <w:rStyle w:val="NormalTok"/>
+        </w:rPr>
+        <w:t xml:space="preserve">  </w:t>
+      </w:r>
+      <w:r>
+        <w:rPr>
+          <w:rStyle w:val="FunctionTok"/>
+        </w:rPr>
+        <w:t xml:space="preserve">drop_na</w:t>
+      </w:r>
+      <w:r>
+        <w:rPr>
+          <w:rStyle w:val="NormalTok"/>
+        </w:rPr>
+        <w:t xml:space="preserve">(TYPE, REGION)</w:t>
+      </w:r>
+    </w:p>
+    <w:bookmarkEnd w:id="34"/>
+    <w:bookmarkStart w:id="35" w:name="kable"/>
+    <w:p>
+      <w:pPr>
+        <w:pStyle w:val="Heading2"/>
+      </w:pPr>
+      <w:r>
+        <w:rPr>
+          <w:rStyle w:val="VerbatimChar"/>
+        </w:rPr>
+        <w:t xml:space="preserve">kable()</w:t>
+      </w:r>
+    </w:p>
+    <w:p>
+      <w:pPr>
+        <w:pStyle w:val="SourceCode"/>
+      </w:pPr>
+      <w:r>
+        <w:rPr>
+          <w:rStyle w:val="FunctionTok"/>
+        </w:rPr>
+        <w:t xml:space="preserve">library</w:t>
+      </w:r>
+      <w:r>
+        <w:rPr>
+          <w:rStyle w:val="NormalTok"/>
+        </w:rPr>
+        <w:t xml:space="preserve">(knitr)</w:t>
+      </w:r>
+    </w:p>
+    <w:p>
+      <w:pPr>
+        <w:pStyle w:val="SourceCode"/>
+      </w:pPr>
+      <w:r>
+        <w:rPr>
+          <w:rStyle w:val="NormalTok"/>
+        </w:rPr>
+        <w:t xml:space="preserve">colleges_clean </w:t>
+      </w:r>
+      <w:r>
+        <w:rPr>
+          <w:rStyle w:val="SpecialCharTok"/>
+        </w:rPr>
+        <w:t xml:space="preserve">|&gt;</w:t>
+      </w:r>
+      <w:r>
+        <w:rPr>
+          <w:rStyle w:val="NormalTok"/>
+        </w:rPr>
+        <w:t xml:space="preserve"> </w:t>
+      </w:r>
+      <w:r>
+        <w:br/>
+      </w:r>
+      <w:r>
+        <w:rPr>
+          <w:rStyle w:val="NormalTok"/>
+        </w:rPr>
+        <w:t xml:space="preserve">  </w:t>
+      </w:r>
+      <w:r>
+        <w:rPr>
+          <w:rStyle w:val="FunctionTok"/>
+        </w:rPr>
+        <w:t xml:space="preserve">group_by</w:t>
+      </w:r>
+      <w:r>
+        <w:rPr>
+          <w:rStyle w:val="NormalTok"/>
+        </w:rPr>
+        <w:t xml:space="preserve">(REGION) </w:t>
+      </w:r>
+      <w:r>
+        <w:rPr>
+          <w:rStyle w:val="SpecialCharTok"/>
+        </w:rPr>
+        <w:t xml:space="preserve">|&gt;</w:t>
+      </w:r>
+      <w:r>
+        <w:rPr>
+          <w:rStyle w:val="NormalTok"/>
+        </w:rPr>
+        <w:t xml:space="preserve"> </w:t>
+      </w:r>
+      <w:r>
+        <w:br/>
+      </w:r>
+      <w:r>
+        <w:rPr>
+          <w:rStyle w:val="NormalTok"/>
+        </w:rPr>
+        <w:t xml:space="preserve">  </w:t>
+      </w:r>
+      <w:r>
+        <w:rPr>
+          <w:rStyle w:val="FunctionTok"/>
+        </w:rPr>
+        <w:t xml:space="preserve">slice_max</w:t>
+      </w:r>
+      <w:r>
+        <w:rPr>
+          <w:rStyle w:val="NormalTok"/>
+        </w:rPr>
+        <w:t xml:space="preserve">(</w:t>
+      </w:r>
+      <w:r>
+        <w:rPr>
+          <w:rStyle w:val="AttributeTok"/>
+        </w:rPr>
+        <w:t xml:space="preserve">order_by =</w:t>
+      </w:r>
+      <w:r>
+        <w:rPr>
+          <w:rStyle w:val="NormalTok"/>
+        </w:rPr>
+        <w:t xml:space="preserve"> TUITION_DIFF, </w:t>
+      </w:r>
+      <w:r>
+        <w:rPr>
+          <w:rStyle w:val="AttributeTok"/>
+        </w:rPr>
+        <w:t xml:space="preserve">n =</w:t>
+      </w:r>
+      <w:r>
+        <w:rPr>
+          <w:rStyle w:val="NormalTok"/>
+        </w:rPr>
+        <w:t xml:space="preserve"> </w:t>
+      </w:r>
+      <w:r>
+        <w:rPr>
+          <w:rStyle w:val="DecValTok"/>
+        </w:rPr>
+        <w:t xml:space="preserve">5</w:t>
       </w:r>
       <w:r>
         <w:rPr>
@@ -2872,618 +3909,6 @@
         <w:rPr>
           <w:rStyle w:val="FunctionTok"/>
         </w:rPr>
-        <w:t xml:space="preserve">mutate</w:t>
-      </w:r>
-      <w:r>
-        <w:rPr>
-          <w:rStyle w:val="NormalTok"/>
-        </w:rPr>
-        <w:t xml:space="preserve">(</w:t>
-      </w:r>
-      <w:r>
-        <w:rPr>
-          <w:rStyle w:val="AttributeTok"/>
-        </w:rPr>
-        <w:t xml:space="preserve">potass_per_cup =</w:t>
-      </w:r>
-      <w:r>
-        <w:rPr>
-          <w:rStyle w:val="NormalTok"/>
-        </w:rPr>
-        <w:t xml:space="preserve"> potass </w:t>
-      </w:r>
-      <w:r>
-        <w:rPr>
-          <w:rStyle w:val="SpecialCharTok"/>
-        </w:rPr>
-        <w:t xml:space="preserve">/</w:t>
-      </w:r>
-      <w:r>
-        <w:rPr>
-          <w:rStyle w:val="NormalTok"/>
-        </w:rPr>
-        <w:t xml:space="preserve"> cups) </w:t>
-      </w:r>
-      <w:r>
-        <w:rPr>
-          <w:rStyle w:val="SpecialCharTok"/>
-        </w:rPr>
-        <w:t xml:space="preserve">|&gt;</w:t>
-      </w:r>
-      <w:r>
-        <w:rPr>
-          <w:rStyle w:val="NormalTok"/>
-        </w:rPr>
-        <w:t xml:space="preserve"> </w:t>
-      </w:r>
-      <w:r>
-        <w:br/>
-      </w:r>
-      <w:r>
-        <w:rPr>
-          <w:rStyle w:val="NormalTok"/>
-        </w:rPr>
-        <w:t xml:space="preserve">  </w:t>
-      </w:r>
-      <w:r>
-        <w:rPr>
-          <w:rStyle w:val="FunctionTok"/>
-        </w:rPr>
-        <w:t xml:space="preserve">group_by</w:t>
-      </w:r>
-      <w:r>
-        <w:rPr>
-          <w:rStyle w:val="NormalTok"/>
-        </w:rPr>
-        <w:t xml:space="preserve">(manuf) </w:t>
-      </w:r>
-      <w:r>
-        <w:rPr>
-          <w:rStyle w:val="SpecialCharTok"/>
-        </w:rPr>
-        <w:t xml:space="preserve">|&gt;</w:t>
-      </w:r>
-      <w:r>
-        <w:rPr>
-          <w:rStyle w:val="NormalTok"/>
-        </w:rPr>
-        <w:t xml:space="preserve"> </w:t>
-      </w:r>
-      <w:r>
-        <w:br/>
-      </w:r>
-      <w:r>
-        <w:rPr>
-          <w:rStyle w:val="NormalTok"/>
-        </w:rPr>
-        <w:t xml:space="preserve">  </w:t>
-      </w:r>
-      <w:r>
-        <w:rPr>
-          <w:rStyle w:val="FunctionTok"/>
-        </w:rPr>
-        <w:t xml:space="preserve">summarise</w:t>
-      </w:r>
-      <w:r>
-        <w:rPr>
-          <w:rStyle w:val="NormalTok"/>
-        </w:rPr>
-        <w:t xml:space="preserve">(</w:t>
-      </w:r>
-      <w:r>
-        <w:rPr>
-          <w:rStyle w:val="AttributeTok"/>
-        </w:rPr>
-        <w:t xml:space="preserve">mean_potass_per_cup =</w:t>
-      </w:r>
-      <w:r>
-        <w:rPr>
-          <w:rStyle w:val="NormalTok"/>
-        </w:rPr>
-        <w:t xml:space="preserve"> </w:t>
-      </w:r>
-      <w:r>
-        <w:rPr>
-          <w:rStyle w:val="FunctionTok"/>
-        </w:rPr>
-        <w:t xml:space="preserve">mean</w:t>
-      </w:r>
-      <w:r>
-        <w:rPr>
-          <w:rStyle w:val="NormalTok"/>
-        </w:rPr>
-        <w:t xml:space="preserve">(potass_per_cup))</w:t>
-      </w:r>
-    </w:p>
-    <w:p>
-      <w:pPr>
-        <w:pStyle w:val="FirstParagraph"/>
-      </w:pPr>
-      <w:r>
-        <w:t xml:space="preserve">Other times, you will want to save your wrangled data for later:</w:t>
-      </w:r>
-    </w:p>
-    <w:p>
-      <w:pPr>
-        <w:pStyle w:val="SourceCode"/>
-      </w:pPr>
-      <w:r>
-        <w:rPr>
-          <w:rStyle w:val="NormalTok"/>
-        </w:rPr>
-        <w:t xml:space="preserve">cereal_summary </w:t>
-      </w:r>
-      <w:r>
-        <w:rPr>
-          <w:rStyle w:val="OtherTok"/>
-        </w:rPr>
-        <w:t xml:space="preserve">&lt;-</w:t>
-      </w:r>
-      <w:r>
-        <w:rPr>
-          <w:rStyle w:val="NormalTok"/>
-        </w:rPr>
-        <w:t xml:space="preserve"> cereal </w:t>
-      </w:r>
-      <w:r>
-        <w:rPr>
-          <w:rStyle w:val="SpecialCharTok"/>
-        </w:rPr>
-        <w:t xml:space="preserve">|&gt;</w:t>
-      </w:r>
-      <w:r>
-        <w:rPr>
-          <w:rStyle w:val="NormalTok"/>
-        </w:rPr>
-        <w:t xml:space="preserve"> </w:t>
-      </w:r>
-      <w:r>
-        <w:br/>
-      </w:r>
-      <w:r>
-        <w:rPr>
-          <w:rStyle w:val="NormalTok"/>
-        </w:rPr>
-        <w:t xml:space="preserve">  </w:t>
-      </w:r>
-      <w:r>
-        <w:rPr>
-          <w:rStyle w:val="FunctionTok"/>
-        </w:rPr>
-        <w:t xml:space="preserve">filter</w:t>
-      </w:r>
-      <w:r>
-        <w:rPr>
-          <w:rStyle w:val="NormalTok"/>
-        </w:rPr>
-        <w:t xml:space="preserve">(type </w:t>
-      </w:r>
-      <w:r>
-        <w:rPr>
-          <w:rStyle w:val="SpecialCharTok"/>
-        </w:rPr>
-        <w:t xml:space="preserve">==</w:t>
-      </w:r>
-      <w:r>
-        <w:rPr>
-          <w:rStyle w:val="NormalTok"/>
-        </w:rPr>
-        <w:t xml:space="preserve"> </w:t>
-      </w:r>
-      <w:r>
-        <w:rPr>
-          <w:rStyle w:val="StringTok"/>
-        </w:rPr>
-        <w:t xml:space="preserve">"cold"</w:t>
-      </w:r>
-      <w:r>
-        <w:rPr>
-          <w:rStyle w:val="NormalTok"/>
-        </w:rPr>
-        <w:t xml:space="preserve">) </w:t>
-      </w:r>
-      <w:r>
-        <w:rPr>
-          <w:rStyle w:val="SpecialCharTok"/>
-        </w:rPr>
-        <w:t xml:space="preserve">|&gt;</w:t>
-      </w:r>
-      <w:r>
-        <w:rPr>
-          <w:rStyle w:val="NormalTok"/>
-        </w:rPr>
-        <w:t xml:space="preserve"> </w:t>
-      </w:r>
-      <w:r>
-        <w:br/>
-      </w:r>
-      <w:r>
-        <w:rPr>
-          <w:rStyle w:val="NormalTok"/>
-        </w:rPr>
-        <w:t xml:space="preserve">  </w:t>
-      </w:r>
-      <w:r>
-        <w:rPr>
-          <w:rStyle w:val="FunctionTok"/>
-        </w:rPr>
-        <w:t xml:space="preserve">mutate</w:t>
-      </w:r>
-      <w:r>
-        <w:rPr>
-          <w:rStyle w:val="NormalTok"/>
-        </w:rPr>
-        <w:t xml:space="preserve">(</w:t>
-      </w:r>
-      <w:r>
-        <w:rPr>
-          <w:rStyle w:val="AttributeTok"/>
-        </w:rPr>
-        <w:t xml:space="preserve">potass_per_cup =</w:t>
-      </w:r>
-      <w:r>
-        <w:rPr>
-          <w:rStyle w:val="NormalTok"/>
-        </w:rPr>
-        <w:t xml:space="preserve"> potass </w:t>
-      </w:r>
-      <w:r>
-        <w:rPr>
-          <w:rStyle w:val="SpecialCharTok"/>
-        </w:rPr>
-        <w:t xml:space="preserve">/</w:t>
-      </w:r>
-      <w:r>
-        <w:rPr>
-          <w:rStyle w:val="NormalTok"/>
-        </w:rPr>
-        <w:t xml:space="preserve"> cups) </w:t>
-      </w:r>
-      <w:r>
-        <w:rPr>
-          <w:rStyle w:val="SpecialCharTok"/>
-        </w:rPr>
-        <w:t xml:space="preserve">|&gt;</w:t>
-      </w:r>
-      <w:r>
-        <w:rPr>
-          <w:rStyle w:val="NormalTok"/>
-        </w:rPr>
-        <w:t xml:space="preserve"> </w:t>
-      </w:r>
-      <w:r>
-        <w:br/>
-      </w:r>
-      <w:r>
-        <w:rPr>
-          <w:rStyle w:val="NormalTok"/>
-        </w:rPr>
-        <w:t xml:space="preserve">  </w:t>
-      </w:r>
-      <w:r>
-        <w:rPr>
-          <w:rStyle w:val="FunctionTok"/>
-        </w:rPr>
-        <w:t xml:space="preserve">group_by</w:t>
-      </w:r>
-      <w:r>
-        <w:rPr>
-          <w:rStyle w:val="NormalTok"/>
-        </w:rPr>
-        <w:t xml:space="preserve">(manuf) </w:t>
-      </w:r>
-      <w:r>
-        <w:rPr>
-          <w:rStyle w:val="SpecialCharTok"/>
-        </w:rPr>
-        <w:t xml:space="preserve">|&gt;</w:t>
-      </w:r>
-      <w:r>
-        <w:rPr>
-          <w:rStyle w:val="NormalTok"/>
-        </w:rPr>
-        <w:t xml:space="preserve"> </w:t>
-      </w:r>
-      <w:r>
-        <w:br/>
-      </w:r>
-      <w:r>
-        <w:rPr>
-          <w:rStyle w:val="NormalTok"/>
-        </w:rPr>
-        <w:t xml:space="preserve">  </w:t>
-      </w:r>
-      <w:r>
-        <w:rPr>
-          <w:rStyle w:val="FunctionTok"/>
-        </w:rPr>
-        <w:t xml:space="preserve">summarise</w:t>
-      </w:r>
-      <w:r>
-        <w:rPr>
-          <w:rStyle w:val="NormalTok"/>
-        </w:rPr>
-        <w:t xml:space="preserve">(</w:t>
-      </w:r>
-      <w:r>
-        <w:rPr>
-          <w:rStyle w:val="AttributeTok"/>
-        </w:rPr>
-        <w:t xml:space="preserve">mean_potass_per_cup =</w:t>
-      </w:r>
-      <w:r>
-        <w:rPr>
-          <w:rStyle w:val="NormalTok"/>
-        </w:rPr>
-        <w:t xml:space="preserve"> </w:t>
-      </w:r>
-      <w:r>
-        <w:rPr>
-          <w:rStyle w:val="FunctionTok"/>
-        </w:rPr>
-        <w:t xml:space="preserve">mean</w:t>
-      </w:r>
-      <w:r>
-        <w:rPr>
-          <w:rStyle w:val="NormalTok"/>
-        </w:rPr>
-        <w:t xml:space="preserve">(potass_per_cup))</w:t>
-      </w:r>
-    </w:p>
-    <w:bookmarkEnd w:id="32"/>
-    <w:bookmarkStart w:id="33" w:name="kable"/>
-    <w:p>
-      <w:pPr>
-        <w:pStyle w:val="Heading2"/>
-      </w:pPr>
-      <w:r>
-        <w:rPr>
-          <w:rStyle w:val="VerbatimChar"/>
-        </w:rPr>
-        <w:t xml:space="preserve">kable()</w:t>
-      </w:r>
-    </w:p>
-    <w:p>
-      <w:pPr>
-        <w:pStyle w:val="SourceCode"/>
-      </w:pPr>
-      <w:r>
-        <w:rPr>
-          <w:rStyle w:val="FunctionTok"/>
-        </w:rPr>
-        <w:t xml:space="preserve">library</w:t>
-      </w:r>
-      <w:r>
-        <w:rPr>
-          <w:rStyle w:val="NormalTok"/>
-        </w:rPr>
-        <w:t xml:space="preserve">(knitr)</w:t>
-      </w:r>
-    </w:p>
-    <w:p>
-      <w:pPr>
-        <w:pStyle w:val="SourceCode"/>
-      </w:pPr>
-      <w:r>
-        <w:rPr>
-          <w:rStyle w:val="NormalTok"/>
-        </w:rPr>
-        <w:t xml:space="preserve">colleges_clean </w:t>
-      </w:r>
-      <w:r>
-        <w:rPr>
-          <w:rStyle w:val="OtherTok"/>
-        </w:rPr>
-        <w:t xml:space="preserve">&lt;-</w:t>
-      </w:r>
-      <w:r>
-        <w:rPr>
-          <w:rStyle w:val="NormalTok"/>
-        </w:rPr>
-        <w:t xml:space="preserve"> colleges_clean </w:t>
-      </w:r>
-      <w:r>
-        <w:rPr>
-          <w:rStyle w:val="SpecialCharTok"/>
-        </w:rPr>
-        <w:t xml:space="preserve">|&gt;</w:t>
-      </w:r>
-      <w:r>
-        <w:rPr>
-          <w:rStyle w:val="NormalTok"/>
-        </w:rPr>
-        <w:t xml:space="preserve"> </w:t>
-      </w:r>
-      <w:r>
-        <w:br/>
-      </w:r>
-      <w:r>
-        <w:rPr>
-          <w:rStyle w:val="NormalTok"/>
-        </w:rPr>
-        <w:t xml:space="preserve">  </w:t>
-      </w:r>
-      <w:r>
-        <w:rPr>
-          <w:rStyle w:val="FunctionTok"/>
-        </w:rPr>
-        <w:t xml:space="preserve">mutate</w:t>
-      </w:r>
-      <w:r>
-        <w:rPr>
-          <w:rStyle w:val="NormalTok"/>
-        </w:rPr>
-        <w:t xml:space="preserve">(</w:t>
-      </w:r>
-      <w:r>
-        <w:rPr>
-          <w:rStyle w:val="AttributeTok"/>
-        </w:rPr>
-        <w:t xml:space="preserve">TUITION_DIFF =</w:t>
-      </w:r>
-      <w:r>
-        <w:rPr>
-          <w:rStyle w:val="NormalTok"/>
-        </w:rPr>
-        <w:t xml:space="preserve"> TUITIONFEE_OUT </w:t>
-      </w:r>
-      <w:r>
-        <w:rPr>
-          <w:rStyle w:val="SpecialCharTok"/>
-        </w:rPr>
-        <w:t xml:space="preserve">-</w:t>
-      </w:r>
-      <w:r>
-        <w:rPr>
-          <w:rStyle w:val="NormalTok"/>
-        </w:rPr>
-        <w:t xml:space="preserve"> TUITIONFEE_IN)</w:t>
-      </w:r>
-      <w:r>
-        <w:br/>
-      </w:r>
-      <w:r>
-        <w:rPr>
-          <w:rStyle w:val="NormalTok"/>
-        </w:rPr>
-        <w:t xml:space="preserve">  </w:t>
-      </w:r>
-      <w:r>
-        <w:br/>
-      </w:r>
-      <w:r>
-        <w:rPr>
-          <w:rStyle w:val="NormalTok"/>
-        </w:rPr>
-        <w:t xml:space="preserve">cereal_clean </w:t>
-      </w:r>
-      <w:r>
-        <w:rPr>
-          <w:rStyle w:val="SpecialCharTok"/>
-        </w:rPr>
-        <w:t xml:space="preserve">|&gt;</w:t>
-      </w:r>
-      <w:r>
-        <w:rPr>
-          <w:rStyle w:val="NormalTok"/>
-        </w:rPr>
-        <w:t xml:space="preserve"> </w:t>
-      </w:r>
-      <w:r>
-        <w:br/>
-      </w:r>
-      <w:r>
-        <w:rPr>
-          <w:rStyle w:val="NormalTok"/>
-        </w:rPr>
-        <w:t xml:space="preserve">  </w:t>
-      </w:r>
-      <w:r>
-        <w:rPr>
-          <w:rStyle w:val="FunctionTok"/>
-        </w:rPr>
-        <w:t xml:space="preserve">group_by</w:t>
-      </w:r>
-      <w:r>
-        <w:rPr>
-          <w:rStyle w:val="NormalTok"/>
-        </w:rPr>
-        <w:t xml:space="preserve">(REGION) </w:t>
-      </w:r>
-      <w:r>
-        <w:rPr>
-          <w:rStyle w:val="SpecialCharTok"/>
-        </w:rPr>
-        <w:t xml:space="preserve">|&gt;</w:t>
-      </w:r>
-      <w:r>
-        <w:rPr>
-          <w:rStyle w:val="NormalTok"/>
-        </w:rPr>
-        <w:t xml:space="preserve"> </w:t>
-      </w:r>
-      <w:r>
-        <w:br/>
-      </w:r>
-      <w:r>
-        <w:rPr>
-          <w:rStyle w:val="NormalTok"/>
-        </w:rPr>
-        <w:t xml:space="preserve">  </w:t>
-      </w:r>
-      <w:r>
-        <w:rPr>
-          <w:rStyle w:val="FunctionTok"/>
-        </w:rPr>
-        <w:t xml:space="preserve">slice_max</w:t>
-      </w:r>
-      <w:r>
-        <w:rPr>
-          <w:rStyle w:val="NormalTok"/>
-        </w:rPr>
-        <w:t xml:space="preserve">(</w:t>
-      </w:r>
-      <w:r>
-        <w:rPr>
-          <w:rStyle w:val="AttributeTok"/>
-        </w:rPr>
-        <w:t xml:space="preserve">order_by =</w:t>
-      </w:r>
-      <w:r>
-        <w:rPr>
-          <w:rStyle w:val="NormalTok"/>
-        </w:rPr>
-        <w:t xml:space="preserve"> TUITION_DIFF, </w:t>
-      </w:r>
-      <w:r>
-        <w:rPr>
-          <w:rStyle w:val="AttributeTok"/>
-        </w:rPr>
-        <w:t xml:space="preserve">n =</w:t>
-      </w:r>
-      <w:r>
-        <w:rPr>
-          <w:rStyle w:val="NormalTok"/>
-        </w:rPr>
-        <w:t xml:space="preserve"> </w:t>
-      </w:r>
-      <w:r>
-        <w:rPr>
-          <w:rStyle w:val="DecValTok"/>
-        </w:rPr>
-        <w:t xml:space="preserve">5</w:t>
-      </w:r>
-      <w:r>
-        <w:rPr>
-          <w:rStyle w:val="NormalTok"/>
-        </w:rPr>
-        <w:t xml:space="preserve">) </w:t>
-      </w:r>
-      <w:r>
-        <w:rPr>
-          <w:rStyle w:val="SpecialCharTok"/>
-        </w:rPr>
-        <w:t xml:space="preserve">|&gt;</w:t>
-      </w:r>
-      <w:r>
-        <w:rPr>
-          <w:rStyle w:val="NormalTok"/>
-        </w:rPr>
-        <w:t xml:space="preserve"> </w:t>
-      </w:r>
-      <w:r>
-        <w:br/>
-      </w:r>
-      <w:r>
-        <w:rPr>
-          <w:rStyle w:val="NormalTok"/>
-        </w:rPr>
-        <w:t xml:space="preserve">  </w:t>
-      </w:r>
-      <w:r>
-        <w:rPr>
-          <w:rStyle w:val="FunctionTok"/>
-        </w:rPr>
         <w:t xml:space="preserve">kable</w:t>
       </w:r>
       <w:r>
@@ -3493,8 +3918,8 @@
         <w:t xml:space="preserve">()</w:t>
       </w:r>
     </w:p>
-    <w:bookmarkEnd w:id="33"/>
-    <w:bookmarkEnd w:id="34"/>
+    <w:bookmarkEnd w:id="35"/>
+    <w:bookmarkEnd w:id="36"/>
     <w:sectPr>
       <w:footnotePr>
         <w:numRestart w:val="eachSect"/>
@@ -4319,6 +4744,36 @@
     </w:lvlOverride>
   </w:num>
   <w:num w:numId="1002">
+    <w:abstractNumId w:val="99412"/>
+    <w:lvlOverride w:ilvl="0">
+      <w:startOverride w:val="2"/>
+    </w:lvlOverride>
+    <w:lvlOverride w:ilvl="1">
+      <w:startOverride w:val="2"/>
+    </w:lvlOverride>
+    <w:lvlOverride w:ilvl="2">
+      <w:startOverride w:val="2"/>
+    </w:lvlOverride>
+    <w:lvlOverride w:ilvl="3">
+      <w:startOverride w:val="2"/>
+    </w:lvlOverride>
+    <w:lvlOverride w:ilvl="4">
+      <w:startOverride w:val="2"/>
+    </w:lvlOverride>
+    <w:lvlOverride w:ilvl="5">
+      <w:startOverride w:val="2"/>
+    </w:lvlOverride>
+    <w:lvlOverride w:ilvl="6">
+      <w:startOverride w:val="2"/>
+    </w:lvlOverride>
+    <w:lvlOverride w:ilvl="7">
+      <w:startOverride w:val="2"/>
+    </w:lvlOverride>
+    <w:lvlOverride w:ilvl="8">
+      <w:startOverride w:val="2"/>
+    </w:lvlOverride>
+  </w:num>
+  <w:num w:numId="1003">
     <w:abstractNumId w:val="99411"/>
     <w:lvlOverride w:ilvl="0">
       <w:startOverride w:val="1"/>
@@ -4346,36 +4801,6 @@
     </w:lvlOverride>
     <w:lvlOverride w:ilvl="8">
       <w:startOverride w:val="1"/>
-    </w:lvlOverride>
-  </w:num>
-  <w:num w:numId="1003">
-    <w:abstractNumId w:val="99412"/>
-    <w:lvlOverride w:ilvl="0">
-      <w:startOverride w:val="2"/>
-    </w:lvlOverride>
-    <w:lvlOverride w:ilvl="1">
-      <w:startOverride w:val="2"/>
-    </w:lvlOverride>
-    <w:lvlOverride w:ilvl="2">
-      <w:startOverride w:val="2"/>
-    </w:lvlOverride>
-    <w:lvlOverride w:ilvl="3">
-      <w:startOverride w:val="2"/>
-    </w:lvlOverride>
-    <w:lvlOverride w:ilvl="4">
-      <w:startOverride w:val="2"/>
-    </w:lvlOverride>
-    <w:lvlOverride w:ilvl="5">
-      <w:startOverride w:val="2"/>
-    </w:lvlOverride>
-    <w:lvlOverride w:ilvl="6">
-      <w:startOverride w:val="2"/>
-    </w:lvlOverride>
-    <w:lvlOverride w:ilvl="7">
-      <w:startOverride w:val="2"/>
-    </w:lvlOverride>
-    <w:lvlOverride w:ilvl="8">
-      <w:startOverride w:val="2"/>
     </w:lvlOverride>
   </w:num>
   <w:num w:numId="1004">

</xml_diff>